<commit_message>
update mysql file and report
</commit_message>
<xml_diff>
--- a/21209060_Report_IndividualProject.docx
+++ b/21209060_Report_IndividualProject.docx
@@ -4153,9 +4153,9 @@
           <w:noProof/>
         </w:rPr>
         <w:drawing>
-          <wp:inline distT="0" distB="0" distL="0" distR="0" wp14:anchorId="14B01432" wp14:editId="270CB878">
-            <wp:extent cx="8843602" cy="5569201"/>
-            <wp:effectExtent l="0" t="1270" r="0" b="0"/>
+          <wp:inline distT="0" distB="0" distL="0" distR="0" wp14:anchorId="14B01432" wp14:editId="42062503">
+            <wp:extent cx="9096200" cy="5728274"/>
+            <wp:effectExtent l="7620" t="0" r="0" b="0"/>
             <wp:docPr id="2" name="Picture 2" descr="Diagram&#10;&#10;Description automatically generated"/>
             <wp:cNvGraphicFramePr>
               <a:graphicFrameLocks xmlns:a="http://schemas.openxmlformats.org/drawingml/2006/main" noChangeAspect="1"/>
@@ -4176,7 +4176,7 @@
                   <pic:spPr>
                     <a:xfrm rot="5400000">
                       <a:off x="0" y="0"/>
-                      <a:ext cx="8879389" cy="5591738"/>
+                      <a:ext cx="9156526" cy="5766264"/>
                     </a:xfrm>
                     <a:prstGeom prst="rect">
                       <a:avLst/>
@@ -5682,16 +5682,14 @@
         <w:rPr>
           <w:rFonts w:ascii="Cambria" w:hAnsi="Cambria"/>
         </w:rPr>
-        <w:t xml:space="preserve"> table and why this relationship table has references to the person and prize’s ID.</w:t>
-      </w:r>
-    </w:p>
-    <w:p>
-      <w:pPr>
-        <w:pStyle w:val="Style1"/>
-        <w:rPr>
-          <w:rFonts w:ascii="Cambria" w:hAnsi="Cambria"/>
-        </w:rPr>
-      </w:pPr>
+        <w:t xml:space="preserve"> table and why this relationship table has references to the person and prize’s ID</w:t>
+      </w:r>
+      <w:r>
+        <w:rPr>
+          <w:rFonts w:ascii="Cambria" w:hAnsi="Cambria"/>
+        </w:rPr>
+        <w:t>.</w:t>
+      </w:r>
     </w:p>
     <w:p>
       <w:pPr>
@@ -6087,28 +6085,28 @@
         <w:rPr>
           <w:rFonts w:ascii="Cambria" w:hAnsi="Cambria"/>
         </w:rPr>
-        <w:t xml:space="preserve">A person instance can have several events associated with, so we need a </w:t>
+        <w:t xml:space="preserve">A person instance can have several events associated with, so we need a relationship table between a person and a crime type. This relationship table </w:t>
+      </w:r>
+      <w:proofErr w:type="gramStart"/>
+      <w:r>
+        <w:rPr>
+          <w:rFonts w:ascii="Cambria" w:hAnsi="Cambria"/>
+        </w:rPr>
+        <w:t>has to</w:t>
+      </w:r>
+      <w:proofErr w:type="gramEnd"/>
+      <w:r>
+        <w:rPr>
+          <w:rFonts w:ascii="Cambria" w:hAnsi="Cambria"/>
+        </w:rPr>
+        <w:t xml:space="preserve"> store the type of crime, the “status” of the event and the person. At first, the </w:t>
       </w:r>
       <w:r>
         <w:rPr>
           <w:rFonts w:ascii="Cambria" w:hAnsi="Cambria"/>
         </w:rPr>
         <w:lastRenderedPageBreak/>
-        <w:t xml:space="preserve">relationship table between a person and a crime type. This relationship table </w:t>
-      </w:r>
-      <w:proofErr w:type="gramStart"/>
-      <w:r>
-        <w:rPr>
-          <w:rFonts w:ascii="Cambria" w:hAnsi="Cambria"/>
-        </w:rPr>
-        <w:t>has to</w:t>
-      </w:r>
-      <w:proofErr w:type="gramEnd"/>
-      <w:r>
-        <w:rPr>
-          <w:rFonts w:ascii="Cambria" w:hAnsi="Cambria"/>
-        </w:rPr>
-        <w:t xml:space="preserve"> store the type of crime, the “status” of the event and the person. At first, the primary key of this table was a concatenation of these three foreign keys. However, I realized that a same person can be linked the same way to a same type of crime. Therefore, this relationship table needs a dedicated primary key.</w:t>
+        <w:t>primary key of this table was a concatenation of these three foreign keys. However, I realized that a same person can be linked the same way to a same type of crime. Therefore, this relationship table needs a dedicated primary key.</w:t>
       </w:r>
     </w:p>
     <w:p>
@@ -6299,6 +6297,8 @@
       <w:r>
         <w:rPr>
           <w:rFonts w:ascii="Cambria" w:hAnsi="Cambria"/>
+          <w:i/>
+          <w:iCs/>
         </w:rPr>
         <w:t>id_user</w:t>
       </w:r>
@@ -6307,7 +6307,25 @@
         <w:rPr>
           <w:rFonts w:ascii="Cambria" w:hAnsi="Cambria"/>
         </w:rPr>
-        <w:t>: user who rates</w:t>
+        <w:t>: user</w:t>
+      </w:r>
+      <w:r>
+        <w:rPr>
+          <w:rFonts w:ascii="Cambria" w:hAnsi="Cambria"/>
+        </w:rPr>
+        <w:t>’s id</w:t>
+      </w:r>
+      <w:r>
+        <w:rPr>
+          <w:rFonts w:ascii="Cambria" w:hAnsi="Cambria"/>
+        </w:rPr>
+        <w:t xml:space="preserve"> who rate</w:t>
+      </w:r>
+      <w:r>
+        <w:rPr>
+          <w:rFonts w:ascii="Cambria" w:hAnsi="Cambria"/>
+        </w:rPr>
+        <w:t>d</w:t>
       </w:r>
     </w:p>
     <w:p>
@@ -6326,6 +6344,8 @@
       <w:r>
         <w:rPr>
           <w:rFonts w:ascii="Cambria" w:hAnsi="Cambria"/>
+          <w:i/>
+          <w:iCs/>
         </w:rPr>
         <w:t>id_content</w:t>
       </w:r>
@@ -6376,12 +6396,11 @@
           <w:rFonts w:ascii="Cambria" w:hAnsi="Cambria"/>
           <w:noProof/>
         </w:rPr>
-        <w:lastRenderedPageBreak/>
         <w:drawing>
-          <wp:inline distT="0" distB="0" distL="0" distR="0" wp14:anchorId="38BE3ABD" wp14:editId="74E03AAD">
-            <wp:extent cx="2857500" cy="4009110"/>
+          <wp:inline distT="0" distB="0" distL="0" distR="0" wp14:anchorId="2E88F78E" wp14:editId="6B3D04C5">
+            <wp:extent cx="1866900" cy="2995372"/>
             <wp:effectExtent l="0" t="0" r="0" b="0"/>
-            <wp:docPr id="32" name="Picture 32" descr="A screenshot of a computer&#10;&#10;Description automatically generated with medium confidence"/>
+            <wp:docPr id="25" name="Picture 25" descr="A screenshot of a computer screen&#10;&#10;Description automatically generated with medium confidence"/>
             <wp:cNvGraphicFramePr>
               <a:graphicFrameLocks xmlns:a="http://schemas.openxmlformats.org/drawingml/2006/main" noChangeAspect="1"/>
             </wp:cNvGraphicFramePr>
@@ -6389,7 +6408,7 @@
               <a:graphicData uri="http://schemas.openxmlformats.org/drawingml/2006/picture">
                 <pic:pic xmlns:pic="http://schemas.openxmlformats.org/drawingml/2006/picture">
                   <pic:nvPicPr>
-                    <pic:cNvPr id="32" name="Picture 32" descr="A screenshot of a computer&#10;&#10;Description automatically generated with medium confidence"/>
+                    <pic:cNvPr id="25" name="Picture 25" descr="A screenshot of a computer screen&#10;&#10;Description automatically generated with medium confidence"/>
                     <pic:cNvPicPr/>
                   </pic:nvPicPr>
                   <pic:blipFill>
@@ -6401,7 +6420,7 @@
                   <pic:spPr>
                     <a:xfrm>
                       <a:off x="0" y="0"/>
-                      <a:ext cx="2881271" cy="4042461"/>
+                      <a:ext cx="1887008" cy="3027635"/>
                     </a:xfrm>
                     <a:prstGeom prst="rect">
                       <a:avLst/>
@@ -6482,6 +6501,7 @@
         <w:rPr>
           <w:rFonts w:ascii="Cambria" w:hAnsi="Cambria"/>
         </w:rPr>
+        <w:lastRenderedPageBreak/>
         <w:t xml:space="preserve">Another important piece of information to capture in the database is the relationship between persons. A relationship can be a love, family, friendship, or professional relationship between two persons. So, we need a relationship table between two persons instances. That is why there are two foreign keys from the </w:t>
       </w:r>
       <w:r>
@@ -6670,7 +6690,6 @@
         <w:rPr>
           <w:rFonts w:ascii="Cambria" w:hAnsi="Cambria"/>
         </w:rPr>
-        <w:lastRenderedPageBreak/>
         <w:t xml:space="preserve">id_person1: First reference to the </w:t>
       </w:r>
       <w:r>
@@ -6946,6 +6965,7 @@
         <w:rPr>
           <w:rFonts w:ascii="Cambria" w:hAnsi="Cambria"/>
         </w:rPr>
+        <w:lastRenderedPageBreak/>
         <w:t xml:space="preserve">3. Database Structure: A Normalized View </w:t>
       </w:r>
       <w:commentRangeEnd w:id="33"/>
@@ -7211,14 +7231,7 @@
         <w:rPr>
           <w:rFonts w:ascii="Cambria" w:hAnsi="Cambria"/>
         </w:rPr>
-        <w:t xml:space="preserve">The database has obviously a “content” table which registers the main information about a content. Its name and its released year for example. Another interesting piece of information about content is the identity and role of the people working </w:t>
-      </w:r>
-      <w:r>
-        <w:rPr>
-          <w:rFonts w:ascii="Cambria" w:hAnsi="Cambria"/>
-        </w:rPr>
-        <w:lastRenderedPageBreak/>
-        <w:t xml:space="preserve">on it. However, this is not a relevant information to store in a column. If I had to store this information in a column named “actors” for example, I would have to put every actor’s name in it and separate them with commas. But it would violate one of the 1NF rule since only one value has to be stored in a column. To solve this problem, I have a "person" and a "works" tables that link the content with every single person that worked on it. Each instance of the person table stores information about only one person, and each works’ table instance stores information about the nature of the functions that the person had on this content. </w:t>
+        <w:t xml:space="preserve">The database has obviously a “content” table which registers the main information about a content. Its name and its released year for example. Another interesting piece of information about content is the identity and role of the people working on it. However, this is not a relevant information to store in a column. If I had to store this information in a column named “actors” for example, I would have to put every actor’s name in it and separate them with commas. But it would violate one of the 1NF rule since only one value has to be stored in a column. To solve this problem, I have a "person" and a "works" tables that link the content with every single person that worked on it. Each instance of the person table stores information about only one person, and each works’ table instance stores information about the nature of the functions that the person had on this content. </w:t>
       </w:r>
     </w:p>
     <w:p>
@@ -7350,7 +7363,14 @@
         <w:rPr>
           <w:rFonts w:ascii="Cambria" w:hAnsi="Cambria"/>
         </w:rPr>
-        <w:t xml:space="preserve">Let’s take the content table as an example again. The two most important information about a content is its name and its released year since it is thanks to these two properties that we manage to uniquely identify a content. But these two pieces of information have a different type since one if a number and the other one is one or several words. So, we cannot store them in the same column. That is why there is one column of type </w:t>
+        <w:t xml:space="preserve">Let’s take the content table as an example again. The two most important </w:t>
+      </w:r>
+      <w:r>
+        <w:rPr>
+          <w:rFonts w:ascii="Cambria" w:hAnsi="Cambria"/>
+        </w:rPr>
+        <w:lastRenderedPageBreak/>
+        <w:t xml:space="preserve">information about a content is its name and its released year since it is thanks to these two properties that we manage to uniquely identify a content. But these two pieces of information have a different type since one if a number and the other one is one or several words. So, we cannot store them in the same column. That is why there is one column of type </w:t>
       </w:r>
       <w:r>
         <w:rPr>
@@ -7494,7 +7514,6 @@
           <w:rFonts w:ascii="Cambria" w:hAnsi="Cambria"/>
           <w:noProof/>
         </w:rPr>
-        <w:lastRenderedPageBreak/>
         <w:drawing>
           <wp:inline distT="0" distB="0" distL="0" distR="0" wp14:anchorId="37E59DBC" wp14:editId="7EE10B63">
             <wp:extent cx="2689860" cy="1174157"/>
@@ -7867,6 +7886,7 @@
         <w:rPr>
           <w:rFonts w:ascii="Cambria" w:hAnsi="Cambria"/>
         </w:rPr>
+        <w:lastRenderedPageBreak/>
         <w:t>2NF</w:t>
       </w:r>
       <w:bookmarkEnd w:id="52"/>
@@ -7980,7 +8000,6 @@
         <w:rPr>
           <w:rFonts w:ascii="Cambria" w:hAnsi="Cambria"/>
         </w:rPr>
-        <w:lastRenderedPageBreak/>
         <w:t xml:space="preserve">The relationship between these tables gives an example on how I manage the second normal form. If I had recorded the note as a property (and not as a foreign key) of the </w:t>
       </w:r>
       <w:r>
@@ -8118,7 +8137,30 @@
         <w:rPr>
           <w:rFonts w:ascii="Cambria" w:hAnsi="Cambria"/>
         </w:rPr>
-        <w:t>table and several ratings can be associated to each of these content instances.</w:t>
+        <w:t>table and several ratings</w:t>
+      </w:r>
+      <w:r>
+        <w:rPr>
+          <w:rFonts w:ascii="Cambria" w:hAnsi="Cambria"/>
+        </w:rPr>
+        <w:t xml:space="preserve"> </w:t>
+      </w:r>
+      <w:proofErr w:type="spellStart"/>
+      <w:proofErr w:type="gramStart"/>
+      <w:r>
+        <w:rPr>
+          <w:rFonts w:ascii="Cambria" w:hAnsi="Cambria"/>
+        </w:rPr>
+        <w:lastRenderedPageBreak/>
+        <w:t>an</w:t>
+      </w:r>
+      <w:proofErr w:type="spellEnd"/>
+      <w:proofErr w:type="gramEnd"/>
+      <w:r>
+        <w:rPr>
+          <w:rFonts w:ascii="Cambria" w:hAnsi="Cambria"/>
+        </w:rPr>
+        <w:t xml:space="preserve"> be associated to each of these content instances.</w:t>
       </w:r>
     </w:p>
     <w:p>
@@ -8149,78 +8191,49 @@
     </w:p>
     <w:p>
       <w:pPr>
-        <w:pStyle w:val="Style1"/>
-        <w:rPr>
-          <w:rFonts w:ascii="Cambria" w:hAnsi="Cambria"/>
-        </w:rPr>
-      </w:pPr>
-      <w:r>
-        <w:rPr>
-          <w:rFonts w:ascii="Cambria" w:hAnsi="Cambria"/>
-        </w:rPr>
-        <w:t xml:space="preserve">For a table to be in Boyce-Codd Normal Form (BCNF) it must be in the third normal form and for any dependency </w:t>
-      </w:r>
-      <w:r>
-        <w:rPr>
-          <w:rFonts w:ascii="Cambria" w:hAnsi="Cambria"/>
-          <w:i/>
-          <w:iCs/>
-        </w:rPr>
-        <w:t>A</w:t>
-      </w:r>
-      <w:r>
-        <w:rPr>
-          <w:rFonts w:ascii="Cambria" w:hAnsi="Cambria"/>
-        </w:rPr>
-        <w:t>-&gt;</w:t>
-      </w:r>
-      <w:r>
-        <w:rPr>
-          <w:rFonts w:ascii="Cambria" w:hAnsi="Cambria"/>
-          <w:i/>
-          <w:iCs/>
-        </w:rPr>
-        <w:t>B</w:t>
-      </w:r>
-      <w:r>
-        <w:rPr>
-          <w:rFonts w:ascii="Cambria" w:hAnsi="Cambria"/>
-        </w:rPr>
-        <w:t xml:space="preserve">, </w:t>
-      </w:r>
-      <w:r>
-        <w:rPr>
-          <w:rFonts w:ascii="Cambria" w:hAnsi="Cambria"/>
-          <w:i/>
-          <w:iCs/>
-        </w:rPr>
-        <w:t>A</w:t>
-      </w:r>
-      <w:r>
-        <w:rPr>
-          <w:rFonts w:ascii="Cambria" w:hAnsi="Cambria"/>
-        </w:rPr>
-        <w:t xml:space="preserve"> should be a super key. This database is not in BCNF, let’s look at the content table to understand why it is not: </w:t>
-      </w:r>
-    </w:p>
-    <w:p>
-      <w:pPr>
-        <w:pStyle w:val="Style1"/>
+        <w:spacing w:line="360" w:lineRule="auto"/>
+        <w:rPr>
+          <w:rFonts w:ascii="Cambria" w:hAnsi="Cambria"/>
+        </w:rPr>
+      </w:pPr>
+    </w:p>
+    <w:p>
+      <w:pPr>
+        <w:spacing w:line="360" w:lineRule="auto"/>
+        <w:rPr>
+          <w:rFonts w:ascii="Cambria" w:hAnsi="Cambria"/>
+        </w:rPr>
+      </w:pPr>
+      <w:r>
+        <w:rPr>
+          <w:rFonts w:ascii="Cambria" w:hAnsi="Cambria"/>
+        </w:rPr>
+        <w:t>The other table which is not in BCNF is the user’s table</w:t>
+      </w:r>
+      <w:r>
+        <w:rPr>
+          <w:rFonts w:ascii="Cambria" w:hAnsi="Cambria"/>
+        </w:rPr>
+        <w:t>:</w:t>
+      </w:r>
+    </w:p>
+    <w:p>
+      <w:pPr>
+        <w:keepNext/>
+        <w:spacing w:line="360" w:lineRule="auto"/>
         <w:jc w:val="center"/>
-        <w:rPr>
-          <w:rFonts w:ascii="Cambria" w:hAnsi="Cambria"/>
-        </w:rPr>
       </w:pPr>
       <w:r>
         <w:rPr>
           <w:rFonts w:ascii="Cambria" w:hAnsi="Cambria"/>
           <w:noProof/>
+          <w:lang w:val="en-GB"/>
         </w:rPr>
         <w:drawing>
-          <wp:inline distT="0" distB="0" distL="0" distR="0" wp14:anchorId="3982721F" wp14:editId="5C60EF8B">
-            <wp:extent cx="2689860" cy="1174157"/>
-            <wp:effectExtent l="0" t="0" r="0" b="6985"/>
-            <wp:docPr id="21" name="Picture 21" descr="Graphical user interface, application&#10;&#10;Description automatically generated"/>
+          <wp:inline distT="0" distB="0" distL="0" distR="0" wp14:anchorId="6C291305" wp14:editId="7ECB9A47">
+            <wp:extent cx="4058216" cy="2019582"/>
+            <wp:effectExtent l="0" t="0" r="0" b="0"/>
+            <wp:docPr id="26" name="Picture 26" descr="Graphical user interface, application&#10;&#10;Description automatically generated"/>
             <wp:cNvGraphicFramePr>
               <a:graphicFrameLocks xmlns:a="http://schemas.openxmlformats.org/drawingml/2006/main" noChangeAspect="1"/>
             </wp:cNvGraphicFramePr>
@@ -8228,11 +8241,11 @@
               <a:graphicData uri="http://schemas.openxmlformats.org/drawingml/2006/picture">
                 <pic:pic xmlns:pic="http://schemas.openxmlformats.org/drawingml/2006/picture">
                   <pic:nvPicPr>
-                    <pic:cNvPr id="21" name="Picture 21" descr="Graphical user interface, application&#10;&#10;Description automatically generated"/>
+                    <pic:cNvPr id="26" name="Picture 26" descr="Graphical user interface, application&#10;&#10;Description automatically generated"/>
                     <pic:cNvPicPr/>
                   </pic:nvPicPr>
                   <pic:blipFill>
-                    <a:blip r:embed="rId31"/>
+                    <a:blip r:embed="rId35"/>
                     <a:stretch>
                       <a:fillRect/>
                     </a:stretch>
@@ -8240,7 +8253,7 @@
                   <pic:spPr>
                     <a:xfrm>
                       <a:off x="0" y="0"/>
-                      <a:ext cx="2734628" cy="1193699"/>
+                      <a:ext cx="4058216" cy="2019582"/>
                     </a:xfrm>
                     <a:prstGeom prst="rect">
                       <a:avLst/>
@@ -8257,154 +8270,38 @@
       <w:pPr>
         <w:pStyle w:val="Caption"/>
         <w:jc w:val="center"/>
-        <w:rPr>
-          <w:rFonts w:ascii="Cambria" w:hAnsi="Cambria"/>
-        </w:rPr>
-      </w:pPr>
-      <w:bookmarkStart w:id="60" w:name="_Toc101268635"/>
-      <w:r>
-        <w:rPr>
-          <w:rFonts w:ascii="Cambria" w:hAnsi="Cambria"/>
-        </w:rPr>
+      </w:pPr>
+      <w:r>
         <w:t xml:space="preserve">Figure </w:t>
       </w:r>
       <w:r>
-        <w:rPr>
-          <w:rFonts w:ascii="Cambria" w:hAnsi="Cambria"/>
-        </w:rPr>
         <w:fldChar w:fldCharType="begin"/>
       </w:r>
       <w:r>
-        <w:rPr>
-          <w:rFonts w:ascii="Cambria" w:hAnsi="Cambria"/>
-        </w:rPr>
         <w:instrText xml:space="preserve"> SEQ Figure \* ARABIC </w:instrText>
       </w:r>
       <w:r>
-        <w:rPr>
-          <w:rFonts w:ascii="Cambria" w:hAnsi="Cambria"/>
-        </w:rPr>
         <w:fldChar w:fldCharType="separate"/>
       </w:r>
       <w:r>
         <w:rPr>
-          <w:rFonts w:ascii="Cambria" w:hAnsi="Cambria"/>
           <w:noProof/>
         </w:rPr>
-        <w:t>13</w:t>
-      </w:r>
-      <w:r>
-        <w:rPr>
-          <w:rFonts w:ascii="Cambria" w:hAnsi="Cambria"/>
-          <w:noProof/>
-        </w:rPr>
+        <w:t>14</w:t>
+      </w:r>
+      <w:r>
         <w:fldChar w:fldCharType="end"/>
       </w:r>
       <w:r>
-        <w:rPr>
-          <w:rFonts w:ascii="Cambria" w:hAnsi="Cambria"/>
-        </w:rPr>
-        <w:t>: content table (2)</w:t>
-      </w:r>
-      <w:bookmarkEnd w:id="60"/>
-    </w:p>
-    <w:p>
-      <w:pPr>
-        <w:spacing w:line="360" w:lineRule="auto"/>
-        <w:rPr>
-          <w:rFonts w:ascii="Cambria" w:hAnsi="Cambria"/>
-        </w:rPr>
-      </w:pPr>
-      <w:r>
-        <w:rPr>
-          <w:rFonts w:ascii="Cambria" w:hAnsi="Cambria"/>
-        </w:rPr>
-        <w:t xml:space="preserve">The content table’s primary key is </w:t>
-      </w:r>
-      <w:proofErr w:type="spellStart"/>
-      <w:r>
-        <w:rPr>
-          <w:rFonts w:ascii="Cambria" w:hAnsi="Cambria"/>
-          <w:i/>
-          <w:iCs/>
-        </w:rPr>
-        <w:t>id_content</w:t>
-      </w:r>
-      <w:proofErr w:type="spellEnd"/>
-      <w:r>
-        <w:rPr>
-          <w:rFonts w:ascii="Cambria" w:hAnsi="Cambria"/>
-        </w:rPr>
-        <w:t xml:space="preserve">. However, it is possible to find any value of this table using the </w:t>
-      </w:r>
-      <w:r>
-        <w:rPr>
-          <w:rFonts w:ascii="Cambria" w:hAnsi="Cambria"/>
-          <w:i/>
-          <w:iCs/>
-        </w:rPr>
-        <w:t xml:space="preserve">synopsis </w:t>
-      </w:r>
-      <w:r>
-        <w:rPr>
-          <w:rFonts w:ascii="Cambria" w:hAnsi="Cambria"/>
-        </w:rPr>
-        <w:t xml:space="preserve">property since each synopsis is unique to each content. For example, it would be possible to guess the value of </w:t>
-      </w:r>
-      <w:proofErr w:type="spellStart"/>
-      <w:r>
-        <w:rPr>
-          <w:rFonts w:ascii="Cambria" w:hAnsi="Cambria"/>
-          <w:i/>
-          <w:iCs/>
-        </w:rPr>
-        <w:lastRenderedPageBreak/>
-        <w:t>name_content</w:t>
-      </w:r>
-      <w:proofErr w:type="spellEnd"/>
-      <w:r>
-        <w:rPr>
-          <w:rFonts w:ascii="Cambria" w:hAnsi="Cambria"/>
-        </w:rPr>
-        <w:t xml:space="preserve"> only by knowing the </w:t>
-      </w:r>
-      <w:r>
-        <w:rPr>
-          <w:rFonts w:ascii="Cambria" w:hAnsi="Cambria"/>
-          <w:i/>
-          <w:iCs/>
-        </w:rPr>
-        <w:t>synopsis</w:t>
-      </w:r>
-      <w:r>
-        <w:rPr>
-          <w:rFonts w:ascii="Cambria" w:hAnsi="Cambria"/>
-        </w:rPr>
-        <w:t xml:space="preserve">’s value without knowing the value of </w:t>
-      </w:r>
-      <w:proofErr w:type="spellStart"/>
-      <w:r>
-        <w:rPr>
-          <w:rFonts w:ascii="Cambria" w:hAnsi="Cambria"/>
-          <w:i/>
-          <w:iCs/>
-        </w:rPr>
-        <w:t>id_content</w:t>
-      </w:r>
-      <w:proofErr w:type="spellEnd"/>
-      <w:r>
-        <w:rPr>
-          <w:rFonts w:ascii="Cambria" w:hAnsi="Cambria"/>
-        </w:rPr>
-        <w:t>.</w:t>
-      </w:r>
-    </w:p>
-    <w:p>
-      <w:pPr>
-        <w:spacing w:line="360" w:lineRule="auto"/>
-        <w:rPr>
-          <w:rFonts w:ascii="Cambria" w:hAnsi="Cambria"/>
-          <w:lang w:val="en-GB"/>
+        <w:t>: User table</w:t>
+      </w:r>
+    </w:p>
+    <w:p/>
+    <w:p>
+      <w:pPr>
+        <w:pStyle w:val="Style1"/>
+        <w:rPr>
+          <w:rFonts w:ascii="Cambria" w:hAnsi="Cambria"/>
         </w:rPr>
         <w:sectPr>
           <w:type w:val="continuous"/>
@@ -8419,22 +8316,66 @@
       <w:r>
         <w:rPr>
           <w:rFonts w:ascii="Cambria" w:hAnsi="Cambria"/>
-        </w:rPr>
-        <w:t xml:space="preserve">Nonetheless, the </w:t>
-      </w:r>
-      <w:r>
-        <w:rPr>
-          <w:rFonts w:ascii="Cambria" w:hAnsi="Cambria"/>
           <w:i/>
           <w:iCs/>
         </w:rPr>
-        <w:t xml:space="preserve">synopsis </w:t>
-      </w:r>
-      <w:r>
-        <w:rPr>
-          <w:rFonts w:ascii="Cambria" w:hAnsi="Cambria"/>
-        </w:rPr>
-        <w:t>row’s value is not relevant to use as a part of the primary key since it is very lengthy and since it can be null.</w:t>
+        <w:t>User</w:t>
+      </w:r>
+      <w:r>
+        <w:rPr>
+          <w:rFonts w:ascii="Cambria" w:hAnsi="Cambria"/>
+        </w:rPr>
+        <w:t xml:space="preserve">’s table is not in BCNF because the attributes depend on two properties: </w:t>
+      </w:r>
+      <w:proofErr w:type="spellStart"/>
+      <w:r>
+        <w:rPr>
+          <w:rFonts w:ascii="Cambria" w:hAnsi="Cambria"/>
+          <w:i/>
+          <w:iCs/>
+        </w:rPr>
+        <w:t>id_user</w:t>
+      </w:r>
+      <w:proofErr w:type="spellEnd"/>
+      <w:r>
+        <w:rPr>
+          <w:rFonts w:ascii="Cambria" w:hAnsi="Cambria"/>
+        </w:rPr>
+        <w:t xml:space="preserve"> and </w:t>
+      </w:r>
+      <w:proofErr w:type="spellStart"/>
+      <w:r>
+        <w:rPr>
+          <w:rFonts w:ascii="Cambria" w:hAnsi="Cambria"/>
+          <w:i/>
+          <w:iCs/>
+        </w:rPr>
+        <w:t>mail_user</w:t>
+      </w:r>
+      <w:proofErr w:type="spellEnd"/>
+      <w:r>
+        <w:rPr>
+          <w:rFonts w:ascii="Cambria" w:hAnsi="Cambria"/>
+        </w:rPr>
+        <w:t xml:space="preserve"> (since an email address in unique). However, </w:t>
+      </w:r>
+      <w:r>
+        <w:rPr>
+          <w:rFonts w:ascii="Cambria" w:hAnsi="Cambria"/>
+        </w:rPr>
+        <w:t>since the email address can be modified by the user, it is relevant to have a unique ID for each user</w:t>
+      </w:r>
+      <w:r>
+        <w:rPr>
+          <w:rFonts w:ascii="Cambria" w:hAnsi="Cambria"/>
+        </w:rPr>
+        <w:t>.</w:t>
+      </w:r>
+      <w:r>
+        <w:rPr>
+          <w:rFonts w:ascii="Cambria" w:hAnsi="Cambria"/>
+        </w:rPr>
+        <w:t xml:space="preserve"> This ID will not change unlike the email address which can change.</w:t>
       </w:r>
     </w:p>
     <w:p>
@@ -8461,25 +8402,25 @@
           <w:rFonts w:ascii="Cambria" w:hAnsi="Cambria"/>
         </w:rPr>
       </w:pPr>
-      <w:bookmarkStart w:id="61" w:name="_Toc101268507"/>
-      <w:bookmarkStart w:id="62" w:name="_Toc101269254"/>
-      <w:commentRangeStart w:id="63"/>
+      <w:bookmarkStart w:id="60" w:name="_Toc101268507"/>
+      <w:bookmarkStart w:id="61" w:name="_Toc101269254"/>
+      <w:commentRangeStart w:id="62"/>
       <w:r>
         <w:rPr>
           <w:rFonts w:ascii="Cambria" w:hAnsi="Cambria"/>
         </w:rPr>
         <w:t>4. Database Views</w:t>
       </w:r>
-      <w:commentRangeEnd w:id="63"/>
+      <w:commentRangeEnd w:id="62"/>
       <w:r>
         <w:rPr>
           <w:rStyle w:val="CommentReference"/>
           <w:rFonts w:ascii="Cambria" w:hAnsi="Cambria"/>
         </w:rPr>
-        <w:commentReference w:id="63"/>
-      </w:r>
+        <w:commentReference w:id="62"/>
+      </w:r>
+      <w:bookmarkEnd w:id="60"/>
       <w:bookmarkEnd w:id="61"/>
-      <w:bookmarkEnd w:id="62"/>
     </w:p>
     <w:p>
       <w:pPr>
@@ -8488,8 +8429,8 @@
           <w:rFonts w:ascii="Cambria" w:hAnsi="Cambria"/>
         </w:rPr>
       </w:pPr>
-      <w:bookmarkStart w:id="64" w:name="_Toc101268508"/>
-      <w:bookmarkStart w:id="65" w:name="_Toc101269255"/>
+      <w:bookmarkStart w:id="63" w:name="_Toc101268508"/>
+      <w:bookmarkStart w:id="64" w:name="_Toc101269255"/>
       <w:proofErr w:type="spellStart"/>
       <w:r>
         <w:rPr>
@@ -8504,8 +8445,8 @@
         </w:rPr>
         <w:t xml:space="preserve"> view</w:t>
       </w:r>
+      <w:bookmarkEnd w:id="63"/>
       <w:bookmarkEnd w:id="64"/>
-      <w:bookmarkEnd w:id="65"/>
     </w:p>
     <w:p>
       <w:pPr>
@@ -8536,7 +8477,7 @@
                     <pic:cNvPicPr/>
                   </pic:nvPicPr>
                   <pic:blipFill>
-                    <a:blip r:embed="rId35"/>
+                    <a:blip r:embed="rId36"/>
                     <a:stretch>
                       <a:fillRect/>
                     </a:stretch>
@@ -8565,8 +8506,8 @@
           <w:rFonts w:ascii="Cambria" w:hAnsi="Cambria"/>
         </w:rPr>
       </w:pPr>
-      <w:bookmarkStart w:id="66" w:name="_Toc100928009"/>
-      <w:bookmarkStart w:id="67" w:name="_Toc101268636"/>
+      <w:bookmarkStart w:id="65" w:name="_Toc100928009"/>
+      <w:bookmarkStart w:id="66" w:name="_Toc101268636"/>
       <w:r>
         <w:rPr>
           <w:rFonts w:ascii="Cambria" w:hAnsi="Cambria"/>
@@ -8596,7 +8537,7 @@
           <w:rFonts w:ascii="Cambria" w:hAnsi="Cambria"/>
           <w:noProof/>
         </w:rPr>
-        <w:t>14</w:t>
+        <w:t>15</w:t>
       </w:r>
       <w:r>
         <w:rPr>
@@ -8611,8 +8552,8 @@
         </w:rPr>
         <w:t>: Unethical score view</w:t>
       </w:r>
+      <w:bookmarkEnd w:id="65"/>
       <w:bookmarkEnd w:id="66"/>
-      <w:bookmarkEnd w:id="67"/>
     </w:p>
     <w:p>
       <w:pPr>
@@ -8680,8 +8621,8 @@
           <w:rFonts w:ascii="Cambria" w:hAnsi="Cambria"/>
         </w:rPr>
       </w:pPr>
-      <w:bookmarkStart w:id="68" w:name="_Toc101268509"/>
-      <w:bookmarkStart w:id="69" w:name="_Toc101269256"/>
+      <w:bookmarkStart w:id="67" w:name="_Toc101268509"/>
+      <w:bookmarkStart w:id="68" w:name="_Toc101269256"/>
       <w:proofErr w:type="spellStart"/>
       <w:r>
         <w:rPr>
@@ -8696,8 +8637,8 @@
         </w:rPr>
         <w:t xml:space="preserve"> view</w:t>
       </w:r>
+      <w:bookmarkEnd w:id="67"/>
       <w:bookmarkEnd w:id="68"/>
-      <w:bookmarkEnd w:id="69"/>
     </w:p>
     <w:p>
       <w:pPr>
@@ -8728,7 +8669,7 @@
                     <pic:cNvPicPr/>
                   </pic:nvPicPr>
                   <pic:blipFill>
-                    <a:blip r:embed="rId36"/>
+                    <a:blip r:embed="rId37"/>
                     <a:stretch>
                       <a:fillRect/>
                     </a:stretch>
@@ -8757,8 +8698,8 @@
           <w:rFonts w:ascii="Cambria" w:hAnsi="Cambria"/>
         </w:rPr>
       </w:pPr>
-      <w:bookmarkStart w:id="70" w:name="_Toc100928010"/>
-      <w:bookmarkStart w:id="71" w:name="_Toc101268637"/>
+      <w:bookmarkStart w:id="69" w:name="_Toc100928010"/>
+      <w:bookmarkStart w:id="70" w:name="_Toc101268637"/>
       <w:r>
         <w:rPr>
           <w:rFonts w:ascii="Cambria" w:hAnsi="Cambria"/>
@@ -8788,7 +8729,7 @@
           <w:rFonts w:ascii="Cambria" w:hAnsi="Cambria"/>
           <w:noProof/>
         </w:rPr>
-        <w:t>15</w:t>
+        <w:t>16</w:t>
       </w:r>
       <w:r>
         <w:rPr>
@@ -8803,8 +8744,8 @@
         </w:rPr>
         <w:t>: Unethical prizes</w:t>
       </w:r>
+      <w:bookmarkEnd w:id="69"/>
       <w:bookmarkEnd w:id="70"/>
-      <w:bookmarkEnd w:id="71"/>
     </w:p>
     <w:p>
       <w:pPr>
@@ -8850,8 +8791,8 @@
           <w:rFonts w:ascii="Cambria" w:hAnsi="Cambria"/>
         </w:rPr>
       </w:pPr>
-      <w:bookmarkStart w:id="72" w:name="_Toc101268510"/>
-      <w:bookmarkStart w:id="73" w:name="_Toc101269257"/>
+      <w:bookmarkStart w:id="71" w:name="_Toc101268510"/>
+      <w:bookmarkStart w:id="72" w:name="_Toc101269257"/>
       <w:proofErr w:type="spellStart"/>
       <w:r>
         <w:rPr>
@@ -8867,8 +8808,8 @@
         </w:rPr>
         <w:t xml:space="preserve"> view</w:t>
       </w:r>
+      <w:bookmarkEnd w:id="71"/>
       <w:bookmarkEnd w:id="72"/>
-      <w:bookmarkEnd w:id="73"/>
     </w:p>
     <w:p>
       <w:pPr>
@@ -8906,7 +8847,7 @@
                     <pic:cNvPicPr/>
                   </pic:nvPicPr>
                   <pic:blipFill>
-                    <a:blip r:embed="rId37"/>
+                    <a:blip r:embed="rId38"/>
                     <a:stretch>
                       <a:fillRect/>
                     </a:stretch>
@@ -8936,8 +8877,8 @@
           <w:lang w:val="fr-FR"/>
         </w:rPr>
       </w:pPr>
-      <w:bookmarkStart w:id="74" w:name="_Toc100928011"/>
-      <w:bookmarkStart w:id="75" w:name="_Toc101268638"/>
+      <w:bookmarkStart w:id="73" w:name="_Toc100928011"/>
+      <w:bookmarkStart w:id="74" w:name="_Toc101268638"/>
       <w:r>
         <w:rPr>
           <w:rFonts w:ascii="Cambria" w:hAnsi="Cambria"/>
@@ -8970,7 +8911,7 @@
           <w:noProof/>
           <w:lang w:val="fr-FR"/>
         </w:rPr>
-        <w:t>16</w:t>
+        <w:t>17</w:t>
       </w:r>
       <w:r>
         <w:rPr>
@@ -9017,86 +8958,86 @@
         </w:rPr>
         <w:t xml:space="preserve"> version)</w:t>
       </w:r>
+      <w:bookmarkEnd w:id="73"/>
       <w:bookmarkEnd w:id="74"/>
+    </w:p>
+    <w:p>
+      <w:pPr>
+        <w:pStyle w:val="Style1"/>
+        <w:rPr>
+          <w:rFonts w:ascii="Cambria" w:hAnsi="Cambria"/>
+        </w:rPr>
+      </w:pPr>
+      <w:r>
+        <w:rPr>
+          <w:rFonts w:ascii="Cambria" w:hAnsi="Cambria"/>
+        </w:rPr>
+        <w:t xml:space="preserve">This view shows, for each person in the database, how many times he or she has been involved in a crime, in any way. That is to say that there are no differences made between the status of the prosecution: it does not </w:t>
+      </w:r>
+      <w:r>
+        <w:rPr>
+          <w:rFonts w:ascii="Cambria" w:hAnsi="Cambria"/>
+        </w:rPr>
+        <w:t>consider</w:t>
+      </w:r>
+      <w:r>
+        <w:rPr>
+          <w:rFonts w:ascii="Cambria" w:hAnsi="Cambria"/>
+        </w:rPr>
+        <w:t xml:space="preserve"> if a person has been convicted for a crime or acquitted or if it was just rumors. This kind of information would only be available to pro-users since it would need to be fetched for the database via queries. Indeed, this is an irrelevant information to show since it mixes everything up and does not </w:t>
+      </w:r>
+      <w:proofErr w:type="gramStart"/>
+      <w:r>
+        <w:rPr>
+          <w:rFonts w:ascii="Cambria" w:hAnsi="Cambria"/>
+        </w:rPr>
+        <w:t>take into account</w:t>
+      </w:r>
+      <w:proofErr w:type="gramEnd"/>
+      <w:r>
+        <w:rPr>
+          <w:rFonts w:ascii="Cambria" w:hAnsi="Cambria"/>
+        </w:rPr>
+        <w:t xml:space="preserve"> the status of the accusation. In the next view, we will </w:t>
+      </w:r>
+      <w:r>
+        <w:rPr>
+          <w:rFonts w:ascii="Cambria" w:hAnsi="Cambria"/>
+        </w:rPr>
+        <w:t>look</w:t>
+      </w:r>
+      <w:r>
+        <w:rPr>
+          <w:rFonts w:ascii="Cambria" w:hAnsi="Cambria"/>
+        </w:rPr>
+        <w:t xml:space="preserve"> at a more meaningful version of this data.</w:t>
+      </w:r>
+    </w:p>
+    <w:p>
+      <w:pPr>
+        <w:pStyle w:val="Heading2"/>
+        <w:rPr>
+          <w:rFonts w:ascii="Cambria" w:hAnsi="Cambria"/>
+        </w:rPr>
+      </w:pPr>
+      <w:bookmarkStart w:id="75" w:name="_Toc101268511"/>
+      <w:bookmarkStart w:id="76" w:name="_Toc101269258"/>
+      <w:proofErr w:type="spellStart"/>
+      <w:r>
+        <w:rPr>
+          <w:rFonts w:ascii="Cambria" w:hAnsi="Cambria"/>
+        </w:rPr>
+        <w:t>unethical_persons_relevant</w:t>
+      </w:r>
+      <w:proofErr w:type="spellEnd"/>
+      <w:r>
+        <w:rPr>
+          <w:rFonts w:ascii="Cambria" w:hAnsi="Cambria"/>
+        </w:rPr>
+        <w:t xml:space="preserve"> view</w:t>
+      </w:r>
       <w:bookmarkEnd w:id="75"/>
-    </w:p>
-    <w:p>
-      <w:pPr>
-        <w:pStyle w:val="Style1"/>
-        <w:rPr>
-          <w:rFonts w:ascii="Cambria" w:hAnsi="Cambria"/>
-        </w:rPr>
-      </w:pPr>
-      <w:r>
-        <w:rPr>
-          <w:rFonts w:ascii="Cambria" w:hAnsi="Cambria"/>
-        </w:rPr>
-        <w:t xml:space="preserve">This view shows, for each person in the database, how many times he or she has been involved in a crime, in any way. That is to say that there are no differences made between the status of the prosecution: it does not </w:t>
-      </w:r>
-      <w:r>
-        <w:rPr>
-          <w:rFonts w:ascii="Cambria" w:hAnsi="Cambria"/>
-        </w:rPr>
-        <w:t>consider</w:t>
-      </w:r>
-      <w:r>
-        <w:rPr>
-          <w:rFonts w:ascii="Cambria" w:hAnsi="Cambria"/>
-        </w:rPr>
-        <w:t xml:space="preserve"> if a person has been convicted for a crime or acquitted or if it was just rumors. This kind of information would only be available to pro-users since it would need to be fetched for the database via queries. Indeed, this is an irrelevant information to show since it mixes everything up and does not </w:t>
-      </w:r>
-      <w:proofErr w:type="gramStart"/>
-      <w:r>
-        <w:rPr>
-          <w:rFonts w:ascii="Cambria" w:hAnsi="Cambria"/>
-        </w:rPr>
-        <w:t>take into account</w:t>
-      </w:r>
-      <w:proofErr w:type="gramEnd"/>
-      <w:r>
-        <w:rPr>
-          <w:rFonts w:ascii="Cambria" w:hAnsi="Cambria"/>
-        </w:rPr>
-        <w:t xml:space="preserve"> the status of the accusation. In the next view, we will </w:t>
-      </w:r>
-      <w:r>
-        <w:rPr>
-          <w:rFonts w:ascii="Cambria" w:hAnsi="Cambria"/>
-        </w:rPr>
-        <w:t>look</w:t>
-      </w:r>
-      <w:r>
-        <w:rPr>
-          <w:rFonts w:ascii="Cambria" w:hAnsi="Cambria"/>
-        </w:rPr>
-        <w:t xml:space="preserve"> at a more meaningful version of this data.</w:t>
-      </w:r>
-    </w:p>
-    <w:p>
-      <w:pPr>
-        <w:pStyle w:val="Heading2"/>
-        <w:rPr>
-          <w:rFonts w:ascii="Cambria" w:hAnsi="Cambria"/>
-        </w:rPr>
-      </w:pPr>
-      <w:bookmarkStart w:id="76" w:name="_Toc101268511"/>
-      <w:bookmarkStart w:id="77" w:name="_Toc101269258"/>
-      <w:proofErr w:type="spellStart"/>
-      <w:r>
-        <w:rPr>
-          <w:rFonts w:ascii="Cambria" w:hAnsi="Cambria"/>
-        </w:rPr>
-        <w:t>unethical_persons_relevant</w:t>
-      </w:r>
-      <w:proofErr w:type="spellEnd"/>
-      <w:r>
-        <w:rPr>
-          <w:rFonts w:ascii="Cambria" w:hAnsi="Cambria"/>
-        </w:rPr>
-        <w:t xml:space="preserve"> view</w:t>
-      </w:r>
       <w:bookmarkEnd w:id="76"/>
-      <w:bookmarkEnd w:id="77"/>
     </w:p>
     <w:p>
       <w:pPr>
@@ -9134,7 +9075,7 @@
                     <pic:cNvPicPr/>
                   </pic:nvPicPr>
                   <pic:blipFill>
-                    <a:blip r:embed="rId38"/>
+                    <a:blip r:embed="rId39"/>
                     <a:stretch>
                       <a:fillRect/>
                     </a:stretch>
@@ -9268,8 +9209,8 @@
           <w:rFonts w:ascii="Cambria" w:hAnsi="Cambria"/>
         </w:rPr>
       </w:pPr>
-      <w:bookmarkStart w:id="78" w:name="_Toc101268512"/>
-      <w:bookmarkStart w:id="79" w:name="_Toc101269259"/>
+      <w:bookmarkStart w:id="77" w:name="_Toc101268512"/>
+      <w:bookmarkStart w:id="78" w:name="_Toc101269259"/>
       <w:proofErr w:type="spellStart"/>
       <w:r>
         <w:rPr>
@@ -9284,8 +9225,8 @@
         </w:rPr>
         <w:t xml:space="preserve"> view</w:t>
       </w:r>
+      <w:bookmarkEnd w:id="77"/>
       <w:bookmarkEnd w:id="78"/>
-      <w:bookmarkEnd w:id="79"/>
     </w:p>
     <w:p>
       <w:pPr>
@@ -9317,7 +9258,7 @@
                     <pic:cNvPicPr/>
                   </pic:nvPicPr>
                   <pic:blipFill>
-                    <a:blip r:embed="rId39"/>
+                    <a:blip r:embed="rId40"/>
                     <a:stretch>
                       <a:fillRect/>
                     </a:stretch>
@@ -9535,7 +9476,7 @@
     </w:p>
     <w:p/>
     <w:p>
-      <w:bookmarkStart w:id="80" w:name="_Toc101268513"/>
+      <w:bookmarkStart w:id="79" w:name="_Toc101268513"/>
     </w:p>
     <w:p/>
     <w:p/>
@@ -9551,8 +9492,8 @@
           <w:rFonts w:ascii="Cambria" w:hAnsi="Cambria"/>
         </w:rPr>
       </w:pPr>
-      <w:bookmarkStart w:id="81" w:name="_Toc101269260"/>
-      <w:commentRangeStart w:id="82"/>
+      <w:bookmarkStart w:id="80" w:name="_Toc101269260"/>
+      <w:commentRangeStart w:id="81"/>
       <w:r>
         <w:rPr>
           <w:rFonts w:ascii="Cambria" w:hAnsi="Cambria"/>
@@ -9560,16 +9501,16 @@
         <w:lastRenderedPageBreak/>
         <w:t xml:space="preserve">5. Procedural Elements </w:t>
       </w:r>
-      <w:commentRangeEnd w:id="82"/>
+      <w:commentRangeEnd w:id="81"/>
       <w:r>
         <w:rPr>
           <w:rStyle w:val="CommentReference"/>
           <w:rFonts w:ascii="Cambria" w:hAnsi="Cambria"/>
         </w:rPr>
-        <w:commentReference w:id="82"/>
-      </w:r>
+        <w:commentReference w:id="81"/>
+      </w:r>
+      <w:bookmarkEnd w:id="79"/>
       <w:bookmarkEnd w:id="80"/>
-      <w:bookmarkEnd w:id="81"/>
     </w:p>
     <w:p/>
     <w:p>
@@ -9670,29 +9611,13 @@
           <w:i/>
           <w:iCs/>
         </w:rPr>
-        <w:t>subscription_</w:t>
-      </w:r>
-      <w:proofErr w:type="gramStart"/>
-      <w:r>
-        <w:rPr>
-          <w:rFonts w:ascii="Cambria" w:hAnsi="Cambria"/>
-          <w:i/>
-          <w:iCs/>
-        </w:rPr>
-        <w:t>date</w:t>
-      </w:r>
-      <w:r>
-        <w:rPr>
-          <w:rFonts w:ascii="Cambria" w:hAnsi="Cambria"/>
-        </w:rPr>
-        <w:t>:</w:t>
-      </w:r>
-      <w:proofErr w:type="gramEnd"/>
-      <w:r>
-        <w:rPr>
-          <w:rFonts w:ascii="Cambria" w:hAnsi="Cambria"/>
-        </w:rPr>
-        <w:t xml:space="preserve"> gives the date on which the user registered</w:t>
+        <w:t>subscription_date</w:t>
+      </w:r>
+      <w:r>
+        <w:rPr>
+          <w:rFonts w:ascii="Cambria" w:hAnsi="Cambria"/>
+        </w:rPr>
+        <w:t>: gives the date on which the user registered</w:t>
       </w:r>
       <w:r>
         <w:rPr>
@@ -9726,16 +9651,38 @@
         <w:rPr>
           <w:rFonts w:ascii="Cambria" w:hAnsi="Cambria"/>
         </w:rPr>
-        <w:t>It is relevant to update this information with a procedure since the price depends on the time elapsed between the payment and the subscription date. So, it only needs to be updated when the user wants to pay or when he wants to check what will be the amount of its next payment.</w:t>
-      </w:r>
-    </w:p>
-    <w:p>
-      <w:pPr>
-        <w:pStyle w:val="Style2"/>
-        <w:rPr>
-          <w:rFonts w:ascii="Cambria" w:hAnsi="Cambria"/>
-        </w:rPr>
-      </w:pPr>
+        <w:t xml:space="preserve">It is relevant to update this information with a procedure since the price depends on the time elapsed between the payment and the subscription date. So, it needs to be updated </w:t>
+      </w:r>
+      <w:r>
+        <w:rPr>
+          <w:rFonts w:ascii="Cambria" w:hAnsi="Cambria"/>
+        </w:rPr>
+        <w:t xml:space="preserve">at the user’s subscription, if it changes its subscription plan, </w:t>
+      </w:r>
+      <w:r>
+        <w:rPr>
+          <w:rFonts w:ascii="Cambria" w:hAnsi="Cambria"/>
+        </w:rPr>
+        <w:t>or</w:t>
+      </w:r>
+      <w:r>
+        <w:rPr>
+          <w:rFonts w:ascii="Cambria" w:hAnsi="Cambria"/>
+        </w:rPr>
+        <w:t xml:space="preserve"> after a payment</w:t>
+      </w:r>
+      <w:r>
+        <w:rPr>
+          <w:rFonts w:ascii="Cambria" w:hAnsi="Cambria"/>
+        </w:rPr>
+        <w:t>.</w:t>
+      </w:r>
+      <w:r>
+        <w:rPr>
+          <w:rFonts w:ascii="Cambria" w:hAnsi="Cambria"/>
+        </w:rPr>
+        <w:t xml:space="preserve"> Indeed, after each payment, this procedure would be run again to update the price for next payment.</w:t>
+      </w:r>
     </w:p>
     <w:p>
       <w:pPr>
@@ -10448,7 +10395,7 @@
                     <pic:cNvPicPr/>
                   </pic:nvPicPr>
                   <pic:blipFill>
-                    <a:blip r:embed="rId40"/>
+                    <a:blip r:embed="rId41"/>
                     <a:stretch>
                       <a:fillRect/>
                     </a:stretch>
@@ -10493,7 +10440,7 @@
         <w:rPr>
           <w:noProof/>
         </w:rPr>
-        <w:t>17</w:t>
+        <w:t>18</w:t>
       </w:r>
       <w:r>
         <w:fldChar w:fldCharType="end"/>
@@ -11042,198 +10989,31 @@
     </w:p>
     <w:p>
       <w:pPr>
-        <w:rPr>
-          <w:rFonts w:ascii="Cambria" w:hAnsi="Cambria"/>
-        </w:rPr>
-      </w:pPr>
-    </w:p>
-    <w:p>
-      <w:pPr>
-        <w:rPr>
-          <w:rFonts w:ascii="Cambria" w:hAnsi="Cambria"/>
-        </w:rPr>
-      </w:pPr>
-    </w:p>
-    <w:p>
-      <w:pPr>
-        <w:rPr>
-          <w:rFonts w:ascii="Cambria" w:hAnsi="Cambria"/>
-        </w:rPr>
-      </w:pPr>
-    </w:p>
-    <w:p>
-      <w:pPr>
-        <w:rPr>
-          <w:rFonts w:ascii="Cambria" w:hAnsi="Cambria"/>
-        </w:rPr>
-      </w:pPr>
-    </w:p>
-    <w:p>
-      <w:pPr>
-        <w:rPr>
-          <w:rFonts w:ascii="Cambria" w:hAnsi="Cambria"/>
-        </w:rPr>
-      </w:pPr>
-    </w:p>
-    <w:p>
-      <w:pPr>
-        <w:rPr>
-          <w:rFonts w:ascii="Cambria" w:hAnsi="Cambria"/>
-        </w:rPr>
-      </w:pPr>
-    </w:p>
-    <w:p>
-      <w:pPr>
-        <w:rPr>
-          <w:rFonts w:ascii="Cambria" w:hAnsi="Cambria"/>
-        </w:rPr>
-      </w:pPr>
-    </w:p>
-    <w:p>
-      <w:pPr>
-        <w:rPr>
-          <w:rFonts w:ascii="Cambria" w:hAnsi="Cambria"/>
-        </w:rPr>
-      </w:pPr>
-    </w:p>
-    <w:p>
-      <w:pPr>
-        <w:rPr>
-          <w:rFonts w:ascii="Cambria" w:hAnsi="Cambria"/>
-        </w:rPr>
-      </w:pPr>
-    </w:p>
-    <w:p>
-      <w:pPr>
-        <w:rPr>
-          <w:rFonts w:ascii="Cambria" w:hAnsi="Cambria"/>
-        </w:rPr>
-      </w:pPr>
-    </w:p>
-    <w:p>
-      <w:pPr>
-        <w:rPr>
-          <w:rFonts w:ascii="Cambria" w:hAnsi="Cambria"/>
-        </w:rPr>
-      </w:pPr>
-    </w:p>
-    <w:p>
-      <w:pPr>
-        <w:rPr>
-          <w:rFonts w:ascii="Cambria" w:hAnsi="Cambria"/>
-        </w:rPr>
-      </w:pPr>
-    </w:p>
-    <w:p>
-      <w:pPr>
-        <w:rPr>
-          <w:rFonts w:ascii="Cambria" w:hAnsi="Cambria"/>
-        </w:rPr>
-      </w:pPr>
-    </w:p>
-    <w:p>
-      <w:pPr>
-        <w:rPr>
-          <w:rFonts w:ascii="Cambria" w:hAnsi="Cambria"/>
-        </w:rPr>
-      </w:pPr>
-    </w:p>
-    <w:p>
-      <w:pPr>
-        <w:rPr>
-          <w:rFonts w:ascii="Cambria" w:hAnsi="Cambria"/>
-        </w:rPr>
-      </w:pPr>
-    </w:p>
-    <w:p>
-      <w:pPr>
-        <w:rPr>
-          <w:rFonts w:ascii="Cambria" w:hAnsi="Cambria"/>
-        </w:rPr>
-      </w:pPr>
-    </w:p>
-    <w:p>
-      <w:pPr>
-        <w:rPr>
-          <w:rFonts w:ascii="Cambria" w:hAnsi="Cambria"/>
-        </w:rPr>
-      </w:pPr>
-    </w:p>
-    <w:p>
-      <w:pPr>
-        <w:rPr>
-          <w:rFonts w:ascii="Cambria" w:hAnsi="Cambria"/>
-        </w:rPr>
-      </w:pPr>
-    </w:p>
-    <w:p>
-      <w:pPr>
-        <w:rPr>
-          <w:rFonts w:ascii="Cambria" w:hAnsi="Cambria"/>
-        </w:rPr>
-      </w:pPr>
-    </w:p>
-    <w:p>
-      <w:pPr>
-        <w:rPr>
-          <w:rFonts w:ascii="Cambria" w:hAnsi="Cambria"/>
-        </w:rPr>
-      </w:pPr>
-    </w:p>
-    <w:p>
-      <w:pPr>
-        <w:rPr>
-          <w:rFonts w:ascii="Cambria" w:hAnsi="Cambria"/>
-        </w:rPr>
-      </w:pPr>
-    </w:p>
-    <w:p>
-      <w:pPr>
-        <w:rPr>
-          <w:rFonts w:ascii="Cambria" w:hAnsi="Cambria"/>
-        </w:rPr>
-      </w:pPr>
-    </w:p>
-    <w:p>
-      <w:pPr>
-        <w:rPr>
-          <w:rFonts w:ascii="Cambria" w:hAnsi="Cambria"/>
-        </w:rPr>
-      </w:pPr>
-    </w:p>
-    <w:p>
-      <w:pPr>
-        <w:rPr>
-          <w:rFonts w:ascii="Cambria" w:hAnsi="Cambria"/>
-        </w:rPr>
-      </w:pPr>
-    </w:p>
-    <w:p>
-      <w:pPr>
         <w:pStyle w:val="Heading1"/>
         <w:rPr>
           <w:rFonts w:ascii="Cambria" w:hAnsi="Cambria"/>
         </w:rPr>
       </w:pPr>
-      <w:bookmarkStart w:id="83" w:name="_Toc101268514"/>
-      <w:bookmarkStart w:id="84" w:name="_Toc101269261"/>
-      <w:commentRangeStart w:id="85"/>
-      <w:r>
-        <w:rPr>
-          <w:rFonts w:ascii="Cambria" w:hAnsi="Cambria"/>
-        </w:rPr>
+      <w:bookmarkStart w:id="82" w:name="_Toc101268514"/>
+      <w:bookmarkStart w:id="83" w:name="_Toc101269261"/>
+      <w:commentRangeStart w:id="84"/>
+      <w:r>
+        <w:rPr>
+          <w:rFonts w:ascii="Cambria" w:hAnsi="Cambria"/>
+        </w:rPr>
+        <w:lastRenderedPageBreak/>
         <w:t>6. Example Queries: Your Database in Action</w:t>
       </w:r>
-      <w:commentRangeEnd w:id="85"/>
+      <w:commentRangeEnd w:id="84"/>
       <w:r>
         <w:rPr>
           <w:rStyle w:val="CommentReference"/>
           <w:rFonts w:ascii="Cambria" w:hAnsi="Cambria"/>
         </w:rPr>
-        <w:commentReference w:id="85"/>
-      </w:r>
+        <w:commentReference w:id="84"/>
+      </w:r>
+      <w:bookmarkEnd w:id="82"/>
       <w:bookmarkEnd w:id="83"/>
-      <w:bookmarkEnd w:id="84"/>
     </w:p>
     <w:p>
       <w:pPr>
@@ -11249,16 +11029,16 @@
           <w:rFonts w:ascii="Cambria" w:hAnsi="Cambria"/>
         </w:rPr>
       </w:pPr>
-      <w:bookmarkStart w:id="86" w:name="_Toc101268515"/>
-      <w:bookmarkStart w:id="87" w:name="_Toc101269262"/>
+      <w:bookmarkStart w:id="85" w:name="_Toc101268515"/>
+      <w:bookmarkStart w:id="86" w:name="_Toc101269262"/>
       <w:r>
         <w:rPr>
           <w:rFonts w:ascii="Cambria" w:hAnsi="Cambria"/>
         </w:rPr>
         <w:t>Query 1: Number of times a person has been involved in a crime</w:t>
       </w:r>
+      <w:bookmarkEnd w:id="85"/>
       <w:bookmarkEnd w:id="86"/>
-      <w:bookmarkEnd w:id="87"/>
     </w:p>
     <w:p>
       <w:pPr>
@@ -11298,7 +11078,7 @@
                     <pic:cNvPicPr/>
                   </pic:nvPicPr>
                   <pic:blipFill>
-                    <a:blip r:embed="rId41"/>
+                    <a:blip r:embed="rId42"/>
                     <a:stretch>
                       <a:fillRect/>
                     </a:stretch>
@@ -11327,8 +11107,8 @@
           <w:rFonts w:ascii="Cambria" w:hAnsi="Cambria"/>
         </w:rPr>
       </w:pPr>
-      <w:bookmarkStart w:id="88" w:name="_Toc100928012"/>
-      <w:bookmarkStart w:id="89" w:name="_Toc101268639"/>
+      <w:bookmarkStart w:id="87" w:name="_Toc100928012"/>
+      <w:bookmarkStart w:id="88" w:name="_Toc101268639"/>
       <w:r>
         <w:rPr>
           <w:rFonts w:ascii="Cambria" w:hAnsi="Cambria"/>
@@ -11358,7 +11138,7 @@
           <w:rFonts w:ascii="Cambria" w:hAnsi="Cambria"/>
           <w:noProof/>
         </w:rPr>
-        <w:t>18</w:t>
+        <w:t>19</w:t>
       </w:r>
       <w:r>
         <w:rPr>
@@ -11373,14 +11153,14 @@
         </w:rPr>
         <w:t>: Number of times a person has been involved in a crime</w:t>
       </w:r>
+      <w:bookmarkEnd w:id="87"/>
       <w:bookmarkEnd w:id="88"/>
-      <w:bookmarkEnd w:id="89"/>
     </w:p>
     <w:p>
       <w:pPr>
         <w:pStyle w:val="Style4"/>
       </w:pPr>
-      <w:hyperlink r:id="rId42" w:tgtFrame="mysql_doc" w:history="1">
+      <w:hyperlink r:id="rId43" w:tgtFrame="mysql_doc" w:history="1">
         <w:r>
           <w:rPr>
             <w:rStyle w:val="Hyperlink"/>
@@ -11405,7 +11185,7 @@
       <w:r>
         <w:t xml:space="preserve"> </w:t>
       </w:r>
-      <w:hyperlink r:id="rId43" w:anchor="function_count" w:tgtFrame="mysql_doc" w:history="1">
+      <w:hyperlink r:id="rId44" w:anchor="function_count" w:tgtFrame="mysql_doc" w:history="1">
         <w:r>
           <w:rPr>
             <w:rStyle w:val="Hyperlink"/>
@@ -11555,7 +11335,7 @@
       <w:pPr>
         <w:pStyle w:val="Style4"/>
       </w:pPr>
-      <w:hyperlink r:id="rId44" w:anchor="operator_and" w:tgtFrame="mysql_doc" w:history="1">
+      <w:hyperlink r:id="rId45" w:anchor="operator_and" w:tgtFrame="mysql_doc" w:history="1">
         <w:r>
           <w:rPr>
             <w:rStyle w:val="Hyperlink"/>
@@ -11608,7 +11388,7 @@
       <w:pPr>
         <w:pStyle w:val="Style4"/>
       </w:pPr>
-      <w:hyperlink r:id="rId45" w:anchor="operator_and" w:tgtFrame="mysql_doc" w:history="1">
+      <w:hyperlink r:id="rId46" w:anchor="operator_and" w:tgtFrame="mysql_doc" w:history="1">
         <w:r>
           <w:rPr>
             <w:rStyle w:val="Hyperlink"/>
@@ -11671,7 +11451,7 @@
       <w:r>
         <w:t xml:space="preserve"> </w:t>
       </w:r>
-      <w:hyperlink r:id="rId46" w:anchor="operator_or" w:tgtFrame="mysql_doc" w:history="1">
+      <w:hyperlink r:id="rId47" w:anchor="operator_or" w:tgtFrame="mysql_doc" w:history="1">
         <w:r>
           <w:rPr>
             <w:rStyle w:val="Hyperlink"/>
@@ -11822,14 +11602,7 @@
         <w:rPr>
           <w:rFonts w:ascii="Cambria" w:hAnsi="Cambria"/>
         </w:rPr>
-        <w:t xml:space="preserve">This query counts the number of times a person has been involved in a crime. He or she has been to court or is currently the target of a police investigation. This piece of information is the basis of the application. Indeed, the strong idea of this </w:t>
-      </w:r>
-      <w:r>
-        <w:rPr>
-          <w:rFonts w:ascii="Cambria" w:hAnsi="Cambria"/>
-        </w:rPr>
-        <w:lastRenderedPageBreak/>
-        <w:t>design is to add information about the ethics of people involved in the film industry and this query, although basic, is the heart of what the database wants to provide to users.</w:t>
+        <w:t>This query counts the number of times a person has been involved in a crime. He or she has been to court or is currently the target of a police investigation. This piece of information is the basis of the application. Indeed, the strong idea of this design is to add information about the ethics of people involved in the film industry and this query, although basic, is the heart of what the database wants to provide to users.</w:t>
       </w:r>
     </w:p>
     <w:p>
@@ -11941,14 +11714,21 @@
         <w:rPr>
           <w:rFonts w:ascii="Cambria" w:hAnsi="Cambria"/>
         </w:rPr>
-        <w:t xml:space="preserve"> is only needed to give explicit information about the status. I could have not used that table and doing the query below and get the same result:</w:t>
+        <w:t xml:space="preserve"> is only needed to give explicit information about the status. I could have not used that table and doing the query below and get the same </w:t>
+      </w:r>
+      <w:r>
+        <w:rPr>
+          <w:rFonts w:ascii="Cambria" w:hAnsi="Cambria"/>
+        </w:rPr>
+        <w:lastRenderedPageBreak/>
+        <w:t>result:</w:t>
       </w:r>
     </w:p>
     <w:p>
       <w:pPr>
         <w:pStyle w:val="Style4"/>
       </w:pPr>
-      <w:hyperlink r:id="rId47" w:tgtFrame="mysql_doc" w:history="1">
+      <w:hyperlink r:id="rId48" w:tgtFrame="mysql_doc" w:history="1">
         <w:r>
           <w:rPr>
             <w:rStyle w:val="Hyperlink"/>
@@ -11973,7 +11753,7 @@
       <w:r>
         <w:t xml:space="preserve"> </w:t>
       </w:r>
-      <w:hyperlink r:id="rId48" w:anchor="function_count" w:tgtFrame="mysql_doc" w:history="1">
+      <w:hyperlink r:id="rId49" w:anchor="function_count" w:tgtFrame="mysql_doc" w:history="1">
         <w:r>
           <w:rPr>
             <w:rStyle w:val="Hyperlink"/>
@@ -12106,7 +11886,7 @@
       <w:pPr>
         <w:pStyle w:val="Style4"/>
       </w:pPr>
-      <w:hyperlink r:id="rId49" w:anchor="operator_and" w:tgtFrame="mysql_doc" w:history="1">
+      <w:hyperlink r:id="rId50" w:anchor="operator_and" w:tgtFrame="mysql_doc" w:history="1">
         <w:r>
           <w:rPr>
             <w:rStyle w:val="Hyperlink"/>
@@ -12155,7 +11935,7 @@
       <w:r>
         <w:t xml:space="preserve"> </w:t>
       </w:r>
-      <w:hyperlink r:id="rId50" w:anchor="operator_or" w:tgtFrame="mysql_doc" w:history="1">
+      <w:hyperlink r:id="rId51" w:anchor="operator_or" w:tgtFrame="mysql_doc" w:history="1">
         <w:r>
           <w:rPr>
             <w:rStyle w:val="Hyperlink"/>
@@ -12311,34 +12091,21 @@
     <w:p/>
     <w:p>
       <w:pPr>
-        <w:rPr>
-          <w:rFonts w:ascii="Cambria" w:hAnsi="Cambria"/>
-        </w:rPr>
-      </w:pPr>
-      <w:bookmarkStart w:id="90" w:name="_Toc101268516"/>
-      <w:bookmarkStart w:id="91" w:name="_Toc101269263"/>
-    </w:p>
-    <w:p/>
-    <w:p/>
-    <w:p/>
-    <w:p/>
-    <w:p/>
-    <w:p>
-      <w:pPr>
         <w:pStyle w:val="Heading2"/>
         <w:rPr>
           <w:rFonts w:ascii="Cambria" w:hAnsi="Cambria"/>
         </w:rPr>
       </w:pPr>
-      <w:r>
-        <w:rPr>
-          <w:rFonts w:ascii="Cambria" w:hAnsi="Cambria"/>
-        </w:rPr>
-        <w:lastRenderedPageBreak/>
+      <w:bookmarkStart w:id="89" w:name="_Toc101268516"/>
+      <w:bookmarkStart w:id="90" w:name="_Toc101269263"/>
+      <w:r>
+        <w:rPr>
+          <w:rFonts w:ascii="Cambria" w:hAnsi="Cambria"/>
+        </w:rPr>
         <w:t>Query 2: People married to a real-life villain</w:t>
       </w:r>
+      <w:bookmarkEnd w:id="89"/>
       <w:bookmarkEnd w:id="90"/>
-      <w:bookmarkEnd w:id="91"/>
     </w:p>
     <w:p>
       <w:pPr>
@@ -12352,13 +12119,12 @@
       <w:r>
         <w:rPr>
           <w:rFonts w:ascii="Cambria" w:hAnsi="Cambria"/>
-          <w:noProof/>
         </w:rPr>
         <w:drawing>
-          <wp:inline distT="0" distB="0" distL="0" distR="0" wp14:anchorId="23E25697" wp14:editId="70BC7DF1">
-            <wp:extent cx="1625600" cy="404685"/>
+          <wp:inline distT="0" distB="0" distL="0" distR="0" wp14:anchorId="7BE22423" wp14:editId="13B16CAA">
+            <wp:extent cx="2425700" cy="728360"/>
             <wp:effectExtent l="0" t="0" r="0" b="0"/>
-            <wp:docPr id="19" name="Picture 19" descr="Graphical user interface&#10;&#10;Description automatically generated with medium confidence"/>
+            <wp:docPr id="21" name="Picture 21" descr="Graphical user interface&#10;&#10;Description automatically generated with low confidence"/>
             <wp:cNvGraphicFramePr>
               <a:graphicFrameLocks xmlns:a="http://schemas.openxmlformats.org/drawingml/2006/main" noChangeAspect="1"/>
             </wp:cNvGraphicFramePr>
@@ -12366,11 +12132,11 @@
               <a:graphicData uri="http://schemas.openxmlformats.org/drawingml/2006/picture">
                 <pic:pic xmlns:pic="http://schemas.openxmlformats.org/drawingml/2006/picture">
                   <pic:nvPicPr>
-                    <pic:cNvPr id="19" name="Picture 19" descr="Graphical user interface&#10;&#10;Description automatically generated with medium confidence"/>
+                    <pic:cNvPr id="21" name="Picture 21" descr="Graphical user interface&#10;&#10;Description automatically generated with low confidence"/>
                     <pic:cNvPicPr/>
                   </pic:nvPicPr>
                   <pic:blipFill>
-                    <a:blip r:embed="rId51"/>
+                    <a:blip r:embed="rId52"/>
                     <a:stretch>
                       <a:fillRect/>
                     </a:stretch>
@@ -12378,7 +12144,7 @@
                   <pic:spPr>
                     <a:xfrm>
                       <a:off x="0" y="0"/>
-                      <a:ext cx="1641691" cy="408691"/>
+                      <a:ext cx="2446951" cy="734741"/>
                     </a:xfrm>
                     <a:prstGeom prst="rect">
                       <a:avLst/>
@@ -12399,8 +12165,8 @@
           <w:rFonts w:ascii="Cambria" w:hAnsi="Cambria"/>
         </w:rPr>
       </w:pPr>
-      <w:bookmarkStart w:id="92" w:name="_Toc100928013"/>
-      <w:bookmarkStart w:id="93" w:name="_Toc101268640"/>
+      <w:bookmarkStart w:id="91" w:name="_Toc100928013"/>
+      <w:bookmarkStart w:id="92" w:name="_Toc101268640"/>
       <w:r>
         <w:rPr>
           <w:rFonts w:ascii="Cambria" w:hAnsi="Cambria"/>
@@ -12430,7 +12196,7 @@
           <w:rFonts w:ascii="Cambria" w:hAnsi="Cambria"/>
           <w:noProof/>
         </w:rPr>
-        <w:t>19</w:t>
+        <w:t>20</w:t>
       </w:r>
       <w:r>
         <w:rPr>
@@ -12443,902 +12209,727 @@
         <w:rPr>
           <w:rFonts w:ascii="Cambria" w:hAnsi="Cambria"/>
         </w:rPr>
-        <w:t>: People who are married to someone who has been convicted for a crime</w:t>
-      </w:r>
+        <w:t>: People who are</w:t>
+      </w:r>
+      <w:r>
+        <w:rPr>
+          <w:rFonts w:ascii="Cambria" w:hAnsi="Cambria"/>
+        </w:rPr>
+        <w:t xml:space="preserve"> or have been</w:t>
+      </w:r>
+      <w:r>
+        <w:rPr>
+          <w:rFonts w:ascii="Cambria" w:hAnsi="Cambria"/>
+        </w:rPr>
+        <w:t xml:space="preserve"> married to someone who has been convicted for a crime</w:t>
+      </w:r>
+      <w:bookmarkEnd w:id="91"/>
       <w:bookmarkEnd w:id="92"/>
-      <w:bookmarkEnd w:id="93"/>
     </w:p>
     <w:p>
       <w:pPr>
         <w:pStyle w:val="Style4"/>
-      </w:pPr>
-      <w:hyperlink r:id="rId52" w:tgtFrame="mysql_doc" w:history="1">
-        <w:r>
-          <w:rPr>
-            <w:rStyle w:val="Hyperlink"/>
-          </w:rPr>
-          <w:t>SELECT</w:t>
-        </w:r>
-      </w:hyperlink>
-      <w:r>
-        <w:t xml:space="preserve"> P</w:t>
+        <w:rPr>
+          <w:sz w:val="18"/>
+          <w:szCs w:val="18"/>
+        </w:rPr>
+      </w:pPr>
+      <w:r>
+        <w:rPr>
+          <w:sz w:val="18"/>
+          <w:szCs w:val="18"/>
+        </w:rPr>
+        <w:t>SELECT P</w:t>
       </w:r>
       <w:proofErr w:type="gramStart"/>
       <w:r>
-        <w:t>1</w:t>
-      </w:r>
-      <w:r>
-        <w:rPr>
-          <w:rStyle w:val="cm-variable-2"/>
-        </w:rPr>
-        <w:t>.person</w:t>
+        <w:rPr>
+          <w:sz w:val="18"/>
+          <w:szCs w:val="18"/>
+        </w:rPr>
+        <w:t>1.person</w:t>
       </w:r>
       <w:proofErr w:type="gramEnd"/>
       <w:r>
         <w:rPr>
-          <w:rStyle w:val="cm-variable-2"/>
-        </w:rPr>
-        <w:t>_name</w:t>
-      </w:r>
-      <w:r>
-        <w:t xml:space="preserve"> </w:t>
-      </w:r>
-      <w:r>
-        <w:rPr>
-          <w:rStyle w:val="cm-keyword"/>
-        </w:rPr>
-        <w:t>AS</w:t>
-      </w:r>
-      <w:r>
-        <w:t xml:space="preserve"> </w:t>
-      </w:r>
-      <w:r>
-        <w:rPr>
-          <w:rStyle w:val="cm-string"/>
-        </w:rPr>
-        <w:t>"Married to a real life villain"</w:t>
-      </w:r>
-      <w:r>
-        <w:t xml:space="preserve"> </w:t>
+          <w:sz w:val="18"/>
+          <w:szCs w:val="18"/>
+        </w:rPr>
+        <w:t>_name AS "Married to a real life villain", P2.person_name AS "villain's name"</w:t>
       </w:r>
     </w:p>
     <w:p>
       <w:pPr>
         <w:pStyle w:val="Style4"/>
-      </w:pPr>
-      <w:r>
-        <w:rPr>
-          <w:rStyle w:val="cm-keyword"/>
-        </w:rPr>
-        <w:t>FROM</w:t>
-      </w:r>
-      <w:r>
-        <w:t xml:space="preserve"> person P1</w:t>
-      </w:r>
-      <w:r>
-        <w:rPr>
-          <w:rStyle w:val="cm-punctuation"/>
-        </w:rPr>
-        <w:t>,</w:t>
-      </w:r>
-      <w:r>
-        <w:t xml:space="preserve"> person P2</w:t>
-      </w:r>
-      <w:r>
-        <w:rPr>
-          <w:rStyle w:val="cm-punctuation"/>
-        </w:rPr>
-        <w:t>,</w:t>
-      </w:r>
-      <w:r>
-        <w:t xml:space="preserve"> </w:t>
+        <w:rPr>
+          <w:sz w:val="18"/>
+          <w:szCs w:val="18"/>
+        </w:rPr>
+      </w:pPr>
+      <w:r>
+        <w:rPr>
+          <w:sz w:val="18"/>
+          <w:szCs w:val="18"/>
+        </w:rPr>
+        <w:t xml:space="preserve">FROM person P1, person P2, </w:t>
       </w:r>
       <w:proofErr w:type="spellStart"/>
       <w:r>
+        <w:rPr>
+          <w:sz w:val="18"/>
+          <w:szCs w:val="18"/>
+        </w:rPr>
         <w:t>social_relationship</w:t>
       </w:r>
       <w:proofErr w:type="spellEnd"/>
       <w:r>
-        <w:t xml:space="preserve"> SR</w:t>
-      </w:r>
-      <w:r>
-        <w:rPr>
-          <w:rStyle w:val="cm-punctuation"/>
-        </w:rPr>
-        <w:t>,</w:t>
-      </w:r>
-      <w:r>
-        <w:t xml:space="preserve"> </w:t>
+        <w:rPr>
+          <w:sz w:val="18"/>
+          <w:szCs w:val="18"/>
+        </w:rPr>
+        <w:t xml:space="preserve"> SR, </w:t>
       </w:r>
       <w:proofErr w:type="spellStart"/>
       <w:r>
+        <w:rPr>
+          <w:sz w:val="18"/>
+          <w:szCs w:val="18"/>
+        </w:rPr>
         <w:t>relationship_type</w:t>
       </w:r>
       <w:proofErr w:type="spellEnd"/>
       <w:r>
-        <w:t xml:space="preserve"> R</w:t>
-      </w:r>
-      <w:r>
-        <w:rPr>
-          <w:rStyle w:val="cm-punctuation"/>
-        </w:rPr>
-        <w:t>,</w:t>
-      </w:r>
-      <w:r>
-        <w:t xml:space="preserve"> </w:t>
+        <w:rPr>
+          <w:sz w:val="18"/>
+          <w:szCs w:val="18"/>
+        </w:rPr>
+        <w:t xml:space="preserve"> R, </w:t>
       </w:r>
       <w:proofErr w:type="spellStart"/>
       <w:r>
+        <w:rPr>
+          <w:sz w:val="18"/>
+          <w:szCs w:val="18"/>
+        </w:rPr>
         <w:t>event_table</w:t>
       </w:r>
       <w:proofErr w:type="spellEnd"/>
       <w:r>
-        <w:t xml:space="preserve"> E</w:t>
-      </w:r>
-      <w:r>
-        <w:rPr>
-          <w:rStyle w:val="cm-punctuation"/>
-        </w:rPr>
-        <w:t>,</w:t>
-      </w:r>
-      <w:r>
-        <w:t xml:space="preserve"> </w:t>
+        <w:rPr>
+          <w:sz w:val="18"/>
+          <w:szCs w:val="18"/>
+        </w:rPr>
+        <w:t xml:space="preserve"> E, </w:t>
       </w:r>
       <w:proofErr w:type="spellStart"/>
       <w:r>
+        <w:rPr>
+          <w:sz w:val="18"/>
+          <w:szCs w:val="18"/>
+        </w:rPr>
         <w:t>status_table</w:t>
       </w:r>
       <w:proofErr w:type="spellEnd"/>
       <w:r>
-        <w:t xml:space="preserve"> S </w:t>
-      </w:r>
-      <w:r>
-        <w:rPr>
-          <w:rStyle w:val="cm-keyword"/>
-        </w:rPr>
-        <w:t>WHERE</w:t>
-      </w:r>
-      <w:r>
-        <w:t xml:space="preserve"> P1</w:t>
-      </w:r>
-      <w:r>
-        <w:rPr>
-          <w:rStyle w:val="cm-variable-2"/>
-        </w:rPr>
-        <w:t>.id_person</w:t>
-      </w:r>
-      <w:r>
-        <w:t xml:space="preserve"> </w:t>
-      </w:r>
-      <w:r>
-        <w:rPr>
-          <w:rStyle w:val="cm-operator"/>
-        </w:rPr>
-        <w:t>=</w:t>
-      </w:r>
-      <w:r>
-        <w:t xml:space="preserve"> SR</w:t>
-      </w:r>
-      <w:r>
-        <w:rPr>
-          <w:rStyle w:val="cm-variable-2"/>
-        </w:rPr>
-        <w:t>.id_person_1</w:t>
-      </w:r>
-      <w:r>
-        <w:t xml:space="preserve"> </w:t>
-      </w:r>
-      <w:hyperlink r:id="rId53" w:anchor="operator_and" w:tgtFrame="mysql_doc" w:history="1">
-        <w:r>
-          <w:rPr>
-            <w:rStyle w:val="Hyperlink"/>
-          </w:rPr>
-          <w:t>AND</w:t>
-        </w:r>
-      </w:hyperlink>
-      <w:r>
-        <w:t xml:space="preserve"> P2</w:t>
-      </w:r>
-      <w:r>
-        <w:rPr>
-          <w:rStyle w:val="cm-variable-2"/>
-        </w:rPr>
-        <w:t>.id_person</w:t>
-      </w:r>
-      <w:r>
-        <w:t xml:space="preserve"> </w:t>
-      </w:r>
-      <w:r>
-        <w:rPr>
-          <w:rStyle w:val="cm-operator"/>
-        </w:rPr>
-        <w:t>=</w:t>
-      </w:r>
-      <w:r>
-        <w:t xml:space="preserve"> SR</w:t>
-      </w:r>
-      <w:r>
-        <w:rPr>
-          <w:rStyle w:val="cm-variable-2"/>
-        </w:rPr>
-        <w:t>.id_person_2</w:t>
-      </w:r>
-      <w:r>
-        <w:t xml:space="preserve"> </w:t>
+        <w:rPr>
+          <w:sz w:val="18"/>
+          <w:szCs w:val="18"/>
+        </w:rPr>
+        <w:t xml:space="preserve"> S WHERE P1.id_person = SR.id_person_1 AND P2.id_person = SR.id_person_2 </w:t>
       </w:r>
     </w:p>
     <w:p>
       <w:pPr>
         <w:pStyle w:val="Style4"/>
-      </w:pPr>
-      <w:hyperlink r:id="rId54" w:anchor="operator_and" w:tgtFrame="mysql_doc" w:history="1">
-        <w:r>
-          <w:rPr>
-            <w:rStyle w:val="Hyperlink"/>
-          </w:rPr>
-          <w:t>AND</w:t>
-        </w:r>
-      </w:hyperlink>
-      <w:r>
-        <w:t xml:space="preserve"> </w:t>
+        <w:rPr>
+          <w:sz w:val="18"/>
+          <w:szCs w:val="18"/>
+        </w:rPr>
+      </w:pPr>
+      <w:r>
+        <w:rPr>
+          <w:sz w:val="18"/>
+          <w:szCs w:val="18"/>
+        </w:rPr>
+        <w:t xml:space="preserve">AND </w:t>
       </w:r>
       <w:proofErr w:type="spellStart"/>
       <w:proofErr w:type="gramStart"/>
       <w:r>
-        <w:t>SR</w:t>
-      </w:r>
-      <w:r>
-        <w:rPr>
-          <w:rStyle w:val="cm-variable-2"/>
-        </w:rPr>
-        <w:t>.relationship</w:t>
+        <w:rPr>
+          <w:sz w:val="18"/>
+          <w:szCs w:val="18"/>
+        </w:rPr>
+        <w:t>SR.relationship</w:t>
       </w:r>
       <w:proofErr w:type="gramEnd"/>
       <w:r>
         <w:rPr>
-          <w:rStyle w:val="cm-variable-2"/>
+          <w:sz w:val="18"/>
+          <w:szCs w:val="18"/>
         </w:rPr>
         <w:t>_type_id</w:t>
       </w:r>
       <w:proofErr w:type="spellEnd"/>
       <w:r>
+        <w:rPr>
+          <w:sz w:val="18"/>
+          <w:szCs w:val="18"/>
+        </w:rPr>
+        <w:t xml:space="preserve"> = </w:t>
+      </w:r>
+      <w:proofErr w:type="spellStart"/>
+      <w:r>
+        <w:rPr>
+          <w:sz w:val="18"/>
+          <w:szCs w:val="18"/>
+        </w:rPr>
+        <w:t>R.relationship_type_id</w:t>
+      </w:r>
+      <w:proofErr w:type="spellEnd"/>
+      <w:r>
+        <w:rPr>
+          <w:sz w:val="18"/>
+          <w:szCs w:val="18"/>
+        </w:rPr>
         <w:t xml:space="preserve"> </w:t>
       </w:r>
-      <w:r>
-        <w:rPr>
-          <w:rStyle w:val="cm-operator"/>
-        </w:rPr>
-        <w:t>=</w:t>
-      </w:r>
-      <w:r>
+    </w:p>
+    <w:p>
+      <w:pPr>
+        <w:pStyle w:val="Style4"/>
+        <w:rPr>
+          <w:sz w:val="18"/>
+          <w:szCs w:val="18"/>
+        </w:rPr>
+      </w:pPr>
+      <w:r>
+        <w:rPr>
+          <w:sz w:val="18"/>
+          <w:szCs w:val="18"/>
+        </w:rPr>
+        <w:t xml:space="preserve">AND P2.id_person = </w:t>
+      </w:r>
+      <w:proofErr w:type="spellStart"/>
+      <w:r>
+        <w:rPr>
+          <w:sz w:val="18"/>
+          <w:szCs w:val="18"/>
+        </w:rPr>
+        <w:t>E.id_person</w:t>
+      </w:r>
+      <w:proofErr w:type="spellEnd"/>
+      <w:r>
+        <w:rPr>
+          <w:sz w:val="18"/>
+          <w:szCs w:val="18"/>
+        </w:rPr>
         <w:t xml:space="preserve"> </w:t>
       </w:r>
+    </w:p>
+    <w:p>
+      <w:pPr>
+        <w:pStyle w:val="Style4"/>
+        <w:rPr>
+          <w:sz w:val="18"/>
+          <w:szCs w:val="18"/>
+        </w:rPr>
+      </w:pPr>
+      <w:r>
+        <w:rPr>
+          <w:sz w:val="18"/>
+          <w:szCs w:val="18"/>
+        </w:rPr>
+        <w:t xml:space="preserve">AND </w:t>
+      </w:r>
       <w:proofErr w:type="spellStart"/>
       <w:r>
-        <w:t>R</w:t>
-      </w:r>
-      <w:r>
-        <w:rPr>
-          <w:rStyle w:val="cm-variable-2"/>
-        </w:rPr>
-        <w:t>.relationship_type_id</w:t>
+        <w:rPr>
+          <w:sz w:val="18"/>
+          <w:szCs w:val="18"/>
+        </w:rPr>
+        <w:t>E.id_status</w:t>
       </w:r>
       <w:proofErr w:type="spellEnd"/>
       <w:r>
+        <w:rPr>
+          <w:sz w:val="18"/>
+          <w:szCs w:val="18"/>
+        </w:rPr>
+        <w:t xml:space="preserve"> = </w:t>
+      </w:r>
+      <w:proofErr w:type="spellStart"/>
+      <w:r>
+        <w:rPr>
+          <w:sz w:val="18"/>
+          <w:szCs w:val="18"/>
+        </w:rPr>
+        <w:t>S.id_status</w:t>
+      </w:r>
+      <w:proofErr w:type="spellEnd"/>
+      <w:r>
+        <w:rPr>
+          <w:sz w:val="18"/>
+          <w:szCs w:val="18"/>
+        </w:rPr>
         <w:t xml:space="preserve"> </w:t>
       </w:r>
     </w:p>
     <w:p>
       <w:pPr>
         <w:pStyle w:val="Style4"/>
-      </w:pPr>
-      <w:hyperlink r:id="rId55" w:anchor="operator_and" w:tgtFrame="mysql_doc" w:history="1">
-        <w:r>
-          <w:rPr>
-            <w:rStyle w:val="Hyperlink"/>
-          </w:rPr>
-          <w:t>AND</w:t>
-        </w:r>
-      </w:hyperlink>
-      <w:r>
-        <w:t xml:space="preserve"> P2</w:t>
-      </w:r>
-      <w:r>
-        <w:rPr>
-          <w:rStyle w:val="cm-variable-2"/>
-        </w:rPr>
-        <w:t>.id_person</w:t>
-      </w:r>
-      <w:r>
-        <w:t xml:space="preserve"> </w:t>
-      </w:r>
-      <w:r>
-        <w:rPr>
-          <w:rStyle w:val="cm-operator"/>
-        </w:rPr>
-        <w:t>=</w:t>
-      </w:r>
-      <w:r>
-        <w:t xml:space="preserve"> </w:t>
-      </w:r>
-      <w:proofErr w:type="spellStart"/>
-      <w:r>
-        <w:t>E</w:t>
-      </w:r>
-      <w:r>
-        <w:rPr>
-          <w:rStyle w:val="cm-variable-2"/>
-        </w:rPr>
-        <w:t>.id_person</w:t>
-      </w:r>
-      <w:proofErr w:type="spellEnd"/>
-      <w:r>
-        <w:t xml:space="preserve"> </w:t>
-      </w:r>
-    </w:p>
-    <w:p>
-      <w:pPr>
-        <w:pStyle w:val="Style4"/>
-      </w:pPr>
-      <w:hyperlink r:id="rId56" w:anchor="operator_and" w:tgtFrame="mysql_doc" w:history="1">
-        <w:r>
-          <w:rPr>
-            <w:rStyle w:val="Hyperlink"/>
-          </w:rPr>
-          <w:t>AND</w:t>
-        </w:r>
-      </w:hyperlink>
-      <w:r>
-        <w:t xml:space="preserve"> </w:t>
-      </w:r>
-      <w:proofErr w:type="spellStart"/>
-      <w:r>
-        <w:t>E</w:t>
-      </w:r>
-      <w:r>
-        <w:rPr>
-          <w:rStyle w:val="cm-variable-2"/>
-        </w:rPr>
-        <w:t>.id_status</w:t>
-      </w:r>
-      <w:proofErr w:type="spellEnd"/>
-      <w:r>
-        <w:t xml:space="preserve"> </w:t>
-      </w:r>
-      <w:r>
-        <w:rPr>
-          <w:rStyle w:val="cm-operator"/>
-        </w:rPr>
-        <w:t>=</w:t>
-      </w:r>
-      <w:r>
-        <w:t xml:space="preserve"> </w:t>
-      </w:r>
-      <w:proofErr w:type="spellStart"/>
-      <w:r>
-        <w:t>S</w:t>
-      </w:r>
-      <w:r>
-        <w:rPr>
-          <w:rStyle w:val="cm-variable-2"/>
-        </w:rPr>
-        <w:t>.id_status</w:t>
-      </w:r>
-      <w:proofErr w:type="spellEnd"/>
-      <w:r>
-        <w:t xml:space="preserve"> </w:t>
-      </w:r>
-    </w:p>
-    <w:p>
-      <w:pPr>
-        <w:pStyle w:val="Style4"/>
-      </w:pPr>
-      <w:hyperlink r:id="rId57" w:anchor="operator_and" w:tgtFrame="mysql_doc" w:history="1">
-        <w:r>
-          <w:rPr>
-            <w:rStyle w:val="Hyperlink"/>
-          </w:rPr>
-          <w:t>AND</w:t>
-        </w:r>
-      </w:hyperlink>
-      <w:r>
-        <w:t xml:space="preserve"> </w:t>
+        <w:rPr>
+          <w:sz w:val="18"/>
+          <w:szCs w:val="18"/>
+        </w:rPr>
+      </w:pPr>
+      <w:r>
+        <w:rPr>
+          <w:sz w:val="18"/>
+          <w:szCs w:val="18"/>
+        </w:rPr>
+        <w:t xml:space="preserve">AND </w:t>
       </w:r>
       <w:proofErr w:type="spellStart"/>
       <w:proofErr w:type="gramStart"/>
       <w:r>
-        <w:t>S</w:t>
-      </w:r>
-      <w:r>
-        <w:rPr>
-          <w:rStyle w:val="cm-variable-2"/>
-        </w:rPr>
-        <w:t>.status</w:t>
+        <w:rPr>
+          <w:sz w:val="18"/>
+          <w:szCs w:val="18"/>
+        </w:rPr>
+        <w:t>S.status</w:t>
       </w:r>
       <w:proofErr w:type="spellEnd"/>
       <w:proofErr w:type="gramEnd"/>
       <w:r>
-        <w:t xml:space="preserve"> </w:t>
-      </w:r>
-      <w:r>
-        <w:rPr>
-          <w:rStyle w:val="cm-operator"/>
-        </w:rPr>
-        <w:t>=</w:t>
-      </w:r>
-      <w:r>
-        <w:t xml:space="preserve"> </w:t>
-      </w:r>
-      <w:r>
-        <w:rPr>
-          <w:rStyle w:val="cm-string"/>
-        </w:rPr>
-        <w:t>"convicted"</w:t>
-      </w:r>
-      <w:r>
-        <w:t xml:space="preserve"> </w:t>
+        <w:rPr>
+          <w:sz w:val="18"/>
+          <w:szCs w:val="18"/>
+        </w:rPr>
+        <w:t xml:space="preserve"> = "convicted" </w:t>
       </w:r>
     </w:p>
     <w:p>
       <w:pPr>
         <w:pStyle w:val="Style4"/>
-      </w:pPr>
-      <w:r>
-        <w:rPr>
-          <w:rStyle w:val="cm-keyword"/>
-        </w:rPr>
-        <w:t>UNION</w:t>
-      </w:r>
-      <w:r>
-        <w:t xml:space="preserve"> </w:t>
-      </w:r>
-    </w:p>
-    <w:p>
-      <w:pPr>
-        <w:pStyle w:val="Style4"/>
-      </w:pPr>
-      <w:hyperlink r:id="rId58" w:tgtFrame="mysql_doc" w:history="1">
-        <w:r>
-          <w:rPr>
-            <w:rStyle w:val="Hyperlink"/>
-          </w:rPr>
-          <w:t>SELECT</w:t>
-        </w:r>
-      </w:hyperlink>
-      <w:r>
-        <w:t xml:space="preserve"> P</w:t>
-      </w:r>
-      <w:proofErr w:type="gramStart"/>
-      <w:r>
-        <w:t>2</w:t>
-      </w:r>
-      <w:r>
-        <w:rPr>
-          <w:rStyle w:val="cm-variable-2"/>
-        </w:rPr>
-        <w:t>.person</w:t>
-      </w:r>
-      <w:proofErr w:type="gramEnd"/>
-      <w:r>
-        <w:rPr>
-          <w:rStyle w:val="cm-variable-2"/>
-        </w:rPr>
-        <w:t>_name</w:t>
-      </w:r>
-      <w:r>
-        <w:t xml:space="preserve"> </w:t>
-      </w:r>
-      <w:r>
-        <w:rPr>
-          <w:rStyle w:val="cm-keyword"/>
-        </w:rPr>
-        <w:t>AS</w:t>
-      </w:r>
-      <w:r>
-        <w:t xml:space="preserve"> </w:t>
-      </w:r>
-      <w:r>
-        <w:rPr>
-          <w:rStyle w:val="cm-string"/>
-        </w:rPr>
-        <w:t>"Married to a real life villain"</w:t>
-      </w:r>
-      <w:r>
-        <w:t xml:space="preserve"> </w:t>
-      </w:r>
-    </w:p>
-    <w:p>
-      <w:pPr>
-        <w:pStyle w:val="Style4"/>
-      </w:pPr>
-      <w:r>
-        <w:rPr>
-          <w:rStyle w:val="cm-keyword"/>
-        </w:rPr>
-        <w:t>FROM</w:t>
-      </w:r>
-      <w:r>
-        <w:t xml:space="preserve"> person P1</w:t>
-      </w:r>
-      <w:r>
-        <w:rPr>
-          <w:rStyle w:val="cm-punctuation"/>
-        </w:rPr>
-        <w:t>,</w:t>
-      </w:r>
-      <w:r>
-        <w:t xml:space="preserve"> person P2</w:t>
-      </w:r>
-      <w:r>
-        <w:rPr>
-          <w:rStyle w:val="cm-punctuation"/>
-        </w:rPr>
-        <w:t>,</w:t>
-      </w:r>
-      <w:r>
-        <w:t xml:space="preserve"> </w:t>
-      </w:r>
-      <w:proofErr w:type="spellStart"/>
-      <w:r>
-        <w:t>social_relationship</w:t>
-      </w:r>
-      <w:proofErr w:type="spellEnd"/>
-      <w:r>
-        <w:t xml:space="preserve"> SR</w:t>
-      </w:r>
-      <w:r>
-        <w:rPr>
-          <w:rStyle w:val="cm-punctuation"/>
-        </w:rPr>
-        <w:t>,</w:t>
-      </w:r>
-      <w:r>
-        <w:t xml:space="preserve"> </w:t>
-      </w:r>
-      <w:proofErr w:type="spellStart"/>
-      <w:r>
-        <w:t>relationship_type</w:t>
-      </w:r>
-      <w:proofErr w:type="spellEnd"/>
-      <w:r>
-        <w:t xml:space="preserve"> R</w:t>
-      </w:r>
-      <w:r>
-        <w:rPr>
-          <w:rStyle w:val="cm-punctuation"/>
-        </w:rPr>
-        <w:t>,</w:t>
-      </w:r>
-      <w:r>
-        <w:t xml:space="preserve"> </w:t>
-      </w:r>
-      <w:proofErr w:type="spellStart"/>
-      <w:r>
-        <w:t>event_table</w:t>
-      </w:r>
-      <w:proofErr w:type="spellEnd"/>
-      <w:r>
-        <w:t xml:space="preserve"> E</w:t>
-      </w:r>
-      <w:r>
-        <w:rPr>
-          <w:rStyle w:val="cm-punctuation"/>
-        </w:rPr>
-        <w:t>,</w:t>
-      </w:r>
-      <w:r>
-        <w:t xml:space="preserve"> </w:t>
-      </w:r>
-      <w:proofErr w:type="spellStart"/>
-      <w:r>
-        <w:t>status_table</w:t>
-      </w:r>
-      <w:proofErr w:type="spellEnd"/>
-      <w:r>
-        <w:t xml:space="preserve"> S </w:t>
-      </w:r>
-    </w:p>
-    <w:p>
-      <w:pPr>
-        <w:pStyle w:val="Style4"/>
-      </w:pPr>
-      <w:r>
-        <w:rPr>
-          <w:rStyle w:val="cm-keyword"/>
-        </w:rPr>
-        <w:t>WHERE</w:t>
-      </w:r>
-      <w:r>
-        <w:t xml:space="preserve"> P2</w:t>
-      </w:r>
-      <w:r>
-        <w:rPr>
-          <w:rStyle w:val="cm-variable-2"/>
-        </w:rPr>
-        <w:t>.id_person</w:t>
-      </w:r>
-      <w:r>
-        <w:t xml:space="preserve"> </w:t>
-      </w:r>
-      <w:r>
-        <w:rPr>
-          <w:rStyle w:val="cm-operator"/>
-        </w:rPr>
-        <w:t>=</w:t>
-      </w:r>
-      <w:r>
-        <w:t xml:space="preserve"> SR</w:t>
-      </w:r>
-      <w:r>
-        <w:rPr>
-          <w:rStyle w:val="cm-variable-2"/>
-        </w:rPr>
-        <w:t>.id_person_2</w:t>
-      </w:r>
-      <w:r>
-        <w:t xml:space="preserve"> </w:t>
-      </w:r>
-    </w:p>
-    <w:p>
-      <w:pPr>
-        <w:pStyle w:val="Style4"/>
-      </w:pPr>
-      <w:hyperlink r:id="rId59" w:anchor="operator_and" w:tgtFrame="mysql_doc" w:history="1">
-        <w:r>
-          <w:rPr>
-            <w:rStyle w:val="Hyperlink"/>
-          </w:rPr>
-          <w:t>AND</w:t>
-        </w:r>
-      </w:hyperlink>
-      <w:r>
-        <w:t xml:space="preserve"> P1</w:t>
-      </w:r>
-      <w:r>
-        <w:rPr>
-          <w:rStyle w:val="cm-variable-2"/>
-        </w:rPr>
-        <w:t>.id_person</w:t>
-      </w:r>
-      <w:r>
-        <w:t xml:space="preserve"> </w:t>
-      </w:r>
-      <w:r>
-        <w:rPr>
-          <w:rStyle w:val="cm-operator"/>
-        </w:rPr>
-        <w:t>=</w:t>
-      </w:r>
-      <w:r>
-        <w:t xml:space="preserve"> SR</w:t>
-      </w:r>
-      <w:r>
-        <w:rPr>
-          <w:rStyle w:val="cm-variable-2"/>
-        </w:rPr>
-        <w:t>.id_person_1</w:t>
-      </w:r>
-      <w:r>
-        <w:t xml:space="preserve"> </w:t>
-      </w:r>
-    </w:p>
-    <w:p>
-      <w:pPr>
-        <w:pStyle w:val="Style4"/>
-      </w:pPr>
-      <w:hyperlink r:id="rId60" w:anchor="operator_and" w:tgtFrame="mysql_doc" w:history="1">
-        <w:r>
-          <w:rPr>
-            <w:rStyle w:val="Hyperlink"/>
-          </w:rPr>
-          <w:t>AND</w:t>
-        </w:r>
-      </w:hyperlink>
-      <w:r>
-        <w:t xml:space="preserve"> </w:t>
+        <w:rPr>
+          <w:sz w:val="18"/>
+          <w:szCs w:val="18"/>
+        </w:rPr>
+      </w:pPr>
+      <w:r>
+        <w:rPr>
+          <w:sz w:val="18"/>
+          <w:szCs w:val="18"/>
+        </w:rPr>
+        <w:t xml:space="preserve">AND </w:t>
       </w:r>
       <w:proofErr w:type="spellStart"/>
       <w:proofErr w:type="gramStart"/>
       <w:r>
-        <w:t>SR</w:t>
-      </w:r>
-      <w:r>
-        <w:rPr>
-          <w:rStyle w:val="cm-variable-2"/>
-        </w:rPr>
-        <w:t>.relationship</w:t>
+        <w:rPr>
+          <w:sz w:val="18"/>
+          <w:szCs w:val="18"/>
+        </w:rPr>
+        <w:t>R.relationship</w:t>
       </w:r>
       <w:proofErr w:type="gramEnd"/>
       <w:r>
         <w:rPr>
-          <w:rStyle w:val="cm-variable-2"/>
-        </w:rPr>
-        <w:t>_type_id</w:t>
+          <w:sz w:val="18"/>
+          <w:szCs w:val="18"/>
+        </w:rPr>
+        <w:t>_type_name</w:t>
       </w:r>
       <w:proofErr w:type="spellEnd"/>
       <w:r>
-        <w:t xml:space="preserve"> </w:t>
-      </w:r>
-      <w:r>
-        <w:rPr>
-          <w:rStyle w:val="cm-operator"/>
-        </w:rPr>
-        <w:t>=</w:t>
-      </w:r>
-      <w:r>
-        <w:t xml:space="preserve"> </w:t>
+        <w:rPr>
+          <w:sz w:val="18"/>
+          <w:szCs w:val="18"/>
+        </w:rPr>
+        <w:t xml:space="preserve"> = "marriage"</w:t>
+      </w:r>
+    </w:p>
+    <w:p>
+      <w:pPr>
+        <w:pStyle w:val="Style4"/>
+        <w:rPr>
+          <w:sz w:val="18"/>
+          <w:szCs w:val="18"/>
+        </w:rPr>
+      </w:pPr>
+      <w:r>
+        <w:rPr>
+          <w:sz w:val="18"/>
+          <w:szCs w:val="18"/>
+        </w:rPr>
+        <w:t xml:space="preserve">UNION </w:t>
+      </w:r>
+    </w:p>
+    <w:p>
+      <w:pPr>
+        <w:pStyle w:val="Style4"/>
+        <w:rPr>
+          <w:sz w:val="18"/>
+          <w:szCs w:val="18"/>
+        </w:rPr>
+      </w:pPr>
+      <w:r>
+        <w:rPr>
+          <w:sz w:val="18"/>
+          <w:szCs w:val="18"/>
+        </w:rPr>
+        <w:t>SELECT P</w:t>
+      </w:r>
+      <w:proofErr w:type="gramStart"/>
+      <w:r>
+        <w:rPr>
+          <w:sz w:val="18"/>
+          <w:szCs w:val="18"/>
+        </w:rPr>
+        <w:t>2.person</w:t>
+      </w:r>
+      <w:proofErr w:type="gramEnd"/>
+      <w:r>
+        <w:rPr>
+          <w:sz w:val="18"/>
+          <w:szCs w:val="18"/>
+        </w:rPr>
+        <w:t>_name AS "Married to a real life villain", P1.person_name AS "villain's name"</w:t>
+      </w:r>
+    </w:p>
+    <w:p>
+      <w:pPr>
+        <w:pStyle w:val="Style4"/>
+        <w:rPr>
+          <w:sz w:val="18"/>
+          <w:szCs w:val="18"/>
+        </w:rPr>
+      </w:pPr>
+      <w:r>
+        <w:rPr>
+          <w:sz w:val="18"/>
+          <w:szCs w:val="18"/>
+        </w:rPr>
+        <w:t xml:space="preserve">FROM person P1, person P2, </w:t>
       </w:r>
       <w:proofErr w:type="spellStart"/>
       <w:r>
-        <w:t>R</w:t>
-      </w:r>
-      <w:r>
-        <w:rPr>
-          <w:rStyle w:val="cm-variable-2"/>
-        </w:rPr>
-        <w:t>.relationship_type_id</w:t>
+        <w:rPr>
+          <w:sz w:val="18"/>
+          <w:szCs w:val="18"/>
+        </w:rPr>
+        <w:t>social_relationship</w:t>
       </w:r>
       <w:proofErr w:type="spellEnd"/>
       <w:r>
-        <w:t xml:space="preserve"> </w:t>
+        <w:rPr>
+          <w:sz w:val="18"/>
+          <w:szCs w:val="18"/>
+        </w:rPr>
+        <w:t xml:space="preserve"> SR, </w:t>
+      </w:r>
+      <w:proofErr w:type="spellStart"/>
+      <w:r>
+        <w:rPr>
+          <w:sz w:val="18"/>
+          <w:szCs w:val="18"/>
+        </w:rPr>
+        <w:t>relationship_type</w:t>
+      </w:r>
+      <w:proofErr w:type="spellEnd"/>
+      <w:r>
+        <w:rPr>
+          <w:sz w:val="18"/>
+          <w:szCs w:val="18"/>
+        </w:rPr>
+        <w:t xml:space="preserve"> R, </w:t>
+      </w:r>
+      <w:proofErr w:type="spellStart"/>
+      <w:r>
+        <w:rPr>
+          <w:sz w:val="18"/>
+          <w:szCs w:val="18"/>
+        </w:rPr>
+        <w:t>event_table</w:t>
+      </w:r>
+      <w:proofErr w:type="spellEnd"/>
+      <w:r>
+        <w:rPr>
+          <w:sz w:val="18"/>
+          <w:szCs w:val="18"/>
+        </w:rPr>
+        <w:t xml:space="preserve"> E, </w:t>
+      </w:r>
+      <w:proofErr w:type="spellStart"/>
+      <w:r>
+        <w:rPr>
+          <w:sz w:val="18"/>
+          <w:szCs w:val="18"/>
+        </w:rPr>
+        <w:t>status_table</w:t>
+      </w:r>
+      <w:proofErr w:type="spellEnd"/>
+      <w:r>
+        <w:rPr>
+          <w:sz w:val="18"/>
+          <w:szCs w:val="18"/>
+        </w:rPr>
+        <w:t xml:space="preserve"> S </w:t>
       </w:r>
     </w:p>
     <w:p>
       <w:pPr>
         <w:pStyle w:val="Style4"/>
-      </w:pPr>
-      <w:hyperlink r:id="rId61" w:anchor="operator_and" w:tgtFrame="mysql_doc" w:history="1">
-        <w:r>
-          <w:rPr>
-            <w:rStyle w:val="Hyperlink"/>
-          </w:rPr>
-          <w:t>AND</w:t>
-        </w:r>
-      </w:hyperlink>
-      <w:r>
-        <w:t xml:space="preserve"> P1</w:t>
-      </w:r>
-      <w:r>
-        <w:rPr>
-          <w:rStyle w:val="cm-variable-2"/>
-        </w:rPr>
-        <w:t>.id_person</w:t>
-      </w:r>
-      <w:r>
-        <w:t xml:space="preserve"> </w:t>
-      </w:r>
-      <w:r>
-        <w:rPr>
-          <w:rStyle w:val="cm-operator"/>
-        </w:rPr>
-        <w:t>=</w:t>
-      </w:r>
-      <w:r>
-        <w:t xml:space="preserve"> </w:t>
-      </w:r>
-      <w:proofErr w:type="spellStart"/>
-      <w:r>
-        <w:t>E</w:t>
-      </w:r>
-      <w:r>
-        <w:rPr>
-          <w:rStyle w:val="cm-variable-2"/>
-        </w:rPr>
-        <w:t>.id_person</w:t>
-      </w:r>
-      <w:proofErr w:type="spellEnd"/>
-      <w:r>
-        <w:t xml:space="preserve"> </w:t>
+        <w:rPr>
+          <w:sz w:val="18"/>
+          <w:szCs w:val="18"/>
+        </w:rPr>
+      </w:pPr>
+      <w:r>
+        <w:rPr>
+          <w:sz w:val="18"/>
+          <w:szCs w:val="18"/>
+        </w:rPr>
+        <w:t xml:space="preserve">WHERE P2.id_person = SR.id_person_2 </w:t>
       </w:r>
     </w:p>
     <w:p>
       <w:pPr>
         <w:pStyle w:val="Style4"/>
-      </w:pPr>
-      <w:hyperlink r:id="rId62" w:anchor="operator_and" w:tgtFrame="mysql_doc" w:history="1">
-        <w:r>
-          <w:rPr>
-            <w:rStyle w:val="Hyperlink"/>
-          </w:rPr>
-          <w:t>AND</w:t>
-        </w:r>
-      </w:hyperlink>
-      <w:r>
-        <w:t xml:space="preserve"> </w:t>
-      </w:r>
-      <w:proofErr w:type="spellStart"/>
-      <w:r>
-        <w:t>E</w:t>
-      </w:r>
-      <w:r>
-        <w:rPr>
-          <w:rStyle w:val="cm-variable-2"/>
-        </w:rPr>
-        <w:t>.id_status</w:t>
-      </w:r>
-      <w:proofErr w:type="spellEnd"/>
-      <w:r>
-        <w:t xml:space="preserve"> </w:t>
-      </w:r>
-      <w:r>
-        <w:rPr>
-          <w:rStyle w:val="cm-operator"/>
-        </w:rPr>
-        <w:t>=</w:t>
-      </w:r>
-      <w:r>
-        <w:t xml:space="preserve"> </w:t>
-      </w:r>
-      <w:proofErr w:type="spellStart"/>
-      <w:r>
-        <w:t>S</w:t>
-      </w:r>
-      <w:r>
-        <w:rPr>
-          <w:rStyle w:val="cm-variable-2"/>
-        </w:rPr>
-        <w:t>.id_status</w:t>
-      </w:r>
-      <w:proofErr w:type="spellEnd"/>
-      <w:r>
-        <w:t xml:space="preserve"> </w:t>
+        <w:rPr>
+          <w:sz w:val="18"/>
+          <w:szCs w:val="18"/>
+        </w:rPr>
+      </w:pPr>
+      <w:r>
+        <w:rPr>
+          <w:sz w:val="18"/>
+          <w:szCs w:val="18"/>
+        </w:rPr>
+        <w:t xml:space="preserve">AND P1.id_person = SR.id_person_1 </w:t>
       </w:r>
     </w:p>
     <w:p>
       <w:pPr>
         <w:pStyle w:val="Style4"/>
-      </w:pPr>
-      <w:hyperlink r:id="rId63" w:anchor="operator_and" w:tgtFrame="mysql_doc" w:history="1">
-        <w:r>
-          <w:rPr>
-            <w:rStyle w:val="Hyperlink"/>
-          </w:rPr>
-          <w:t>AND</w:t>
-        </w:r>
-      </w:hyperlink>
-      <w:r>
-        <w:t xml:space="preserve"> </w:t>
+        <w:rPr>
+          <w:sz w:val="18"/>
+          <w:szCs w:val="18"/>
+        </w:rPr>
+      </w:pPr>
+      <w:r>
+        <w:rPr>
+          <w:sz w:val="18"/>
+          <w:szCs w:val="18"/>
+        </w:rPr>
+        <w:t xml:space="preserve">AND </w:t>
       </w:r>
       <w:proofErr w:type="spellStart"/>
       <w:proofErr w:type="gramStart"/>
       <w:r>
-        <w:t>S</w:t>
-      </w:r>
-      <w:r>
-        <w:rPr>
-          <w:rStyle w:val="cm-variable-2"/>
-        </w:rPr>
-        <w:t>.status</w:t>
+        <w:rPr>
+          <w:sz w:val="18"/>
+          <w:szCs w:val="18"/>
+        </w:rPr>
+        <w:t>SR.relationship</w:t>
+      </w:r>
+      <w:proofErr w:type="gramEnd"/>
+      <w:r>
+        <w:rPr>
+          <w:sz w:val="18"/>
+          <w:szCs w:val="18"/>
+        </w:rPr>
+        <w:t>_type_id</w:t>
+      </w:r>
+      <w:proofErr w:type="spellEnd"/>
+      <w:r>
+        <w:rPr>
+          <w:sz w:val="18"/>
+          <w:szCs w:val="18"/>
+        </w:rPr>
+        <w:t xml:space="preserve"> = </w:t>
+      </w:r>
+      <w:proofErr w:type="spellStart"/>
+      <w:r>
+        <w:rPr>
+          <w:sz w:val="18"/>
+          <w:szCs w:val="18"/>
+        </w:rPr>
+        <w:t>R.relationship_type_id</w:t>
+      </w:r>
+      <w:proofErr w:type="spellEnd"/>
+      <w:r>
+        <w:rPr>
+          <w:sz w:val="18"/>
+          <w:szCs w:val="18"/>
+        </w:rPr>
+        <w:t xml:space="preserve"> </w:t>
+      </w:r>
+    </w:p>
+    <w:p>
+      <w:pPr>
+        <w:pStyle w:val="Style4"/>
+        <w:rPr>
+          <w:sz w:val="18"/>
+          <w:szCs w:val="18"/>
+        </w:rPr>
+      </w:pPr>
+      <w:r>
+        <w:rPr>
+          <w:sz w:val="18"/>
+          <w:szCs w:val="18"/>
+        </w:rPr>
+        <w:t xml:space="preserve">AND P1.id_person = </w:t>
+      </w:r>
+      <w:proofErr w:type="spellStart"/>
+      <w:r>
+        <w:rPr>
+          <w:sz w:val="18"/>
+          <w:szCs w:val="18"/>
+        </w:rPr>
+        <w:t>E.id_person</w:t>
+      </w:r>
+      <w:proofErr w:type="spellEnd"/>
+      <w:r>
+        <w:rPr>
+          <w:sz w:val="18"/>
+          <w:szCs w:val="18"/>
+        </w:rPr>
+        <w:t xml:space="preserve"> </w:t>
+      </w:r>
+    </w:p>
+    <w:p>
+      <w:pPr>
+        <w:pStyle w:val="Style4"/>
+        <w:rPr>
+          <w:sz w:val="18"/>
+          <w:szCs w:val="18"/>
+        </w:rPr>
+      </w:pPr>
+      <w:r>
+        <w:rPr>
+          <w:sz w:val="18"/>
+          <w:szCs w:val="18"/>
+        </w:rPr>
+        <w:t xml:space="preserve">AND </w:t>
+      </w:r>
+      <w:proofErr w:type="spellStart"/>
+      <w:r>
+        <w:rPr>
+          <w:sz w:val="18"/>
+          <w:szCs w:val="18"/>
+        </w:rPr>
+        <w:t>E.id_status</w:t>
+      </w:r>
+      <w:proofErr w:type="spellEnd"/>
+      <w:r>
+        <w:rPr>
+          <w:sz w:val="18"/>
+          <w:szCs w:val="18"/>
+        </w:rPr>
+        <w:t xml:space="preserve"> = </w:t>
+      </w:r>
+      <w:proofErr w:type="spellStart"/>
+      <w:r>
+        <w:rPr>
+          <w:sz w:val="18"/>
+          <w:szCs w:val="18"/>
+        </w:rPr>
+        <w:t>S.id_status</w:t>
+      </w:r>
+      <w:proofErr w:type="spellEnd"/>
+      <w:r>
+        <w:rPr>
+          <w:sz w:val="18"/>
+          <w:szCs w:val="18"/>
+        </w:rPr>
+        <w:t xml:space="preserve"> </w:t>
+      </w:r>
+    </w:p>
+    <w:p>
+      <w:pPr>
+        <w:pStyle w:val="Style4"/>
+        <w:rPr>
+          <w:sz w:val="18"/>
+          <w:szCs w:val="18"/>
+        </w:rPr>
+      </w:pPr>
+      <w:r>
+        <w:rPr>
+          <w:sz w:val="18"/>
+          <w:szCs w:val="18"/>
+        </w:rPr>
+        <w:t xml:space="preserve">AND </w:t>
+      </w:r>
+      <w:proofErr w:type="spellStart"/>
+      <w:proofErr w:type="gramStart"/>
+      <w:r>
+        <w:rPr>
+          <w:sz w:val="18"/>
+          <w:szCs w:val="18"/>
+        </w:rPr>
+        <w:t>S.status</w:t>
       </w:r>
       <w:proofErr w:type="spellEnd"/>
       <w:proofErr w:type="gramEnd"/>
       <w:r>
-        <w:t xml:space="preserve"> </w:t>
-      </w:r>
-      <w:r>
-        <w:rPr>
-          <w:rStyle w:val="cm-operator"/>
-        </w:rPr>
-        <w:t>=</w:t>
-      </w:r>
-      <w:r>
-        <w:t xml:space="preserve"> </w:t>
-      </w:r>
-      <w:r>
-        <w:rPr>
-          <w:rStyle w:val="cm-string"/>
-        </w:rPr>
-        <w:t>"convicted"</w:t>
-      </w:r>
-      <w:r>
-        <w:rPr>
-          <w:rStyle w:val="cm-punctuation"/>
-        </w:rPr>
-        <w:t>;</w:t>
-      </w:r>
-      <w:r>
-        <w:t xml:space="preserve"> </w:t>
-      </w:r>
+        <w:rPr>
+          <w:sz w:val="18"/>
+          <w:szCs w:val="18"/>
+        </w:rPr>
+        <w:t xml:space="preserve"> = "convicted"</w:t>
+      </w:r>
+    </w:p>
+    <w:p>
+      <w:pPr>
+        <w:pStyle w:val="Style4"/>
+        <w:rPr>
+          <w:sz w:val="18"/>
+          <w:szCs w:val="18"/>
+        </w:rPr>
+      </w:pPr>
+      <w:r>
+        <w:rPr>
+          <w:sz w:val="18"/>
+          <w:szCs w:val="18"/>
+        </w:rPr>
+        <w:t xml:space="preserve">AND </w:t>
+      </w:r>
+      <w:proofErr w:type="spellStart"/>
+      <w:proofErr w:type="gramStart"/>
+      <w:r>
+        <w:rPr>
+          <w:sz w:val="18"/>
+          <w:szCs w:val="18"/>
+        </w:rPr>
+        <w:t>R.relationship</w:t>
+      </w:r>
+      <w:proofErr w:type="gramEnd"/>
+      <w:r>
+        <w:rPr>
+          <w:sz w:val="18"/>
+          <w:szCs w:val="18"/>
+        </w:rPr>
+        <w:t>_type_name</w:t>
+      </w:r>
+      <w:proofErr w:type="spellEnd"/>
+      <w:r>
+        <w:rPr>
+          <w:sz w:val="18"/>
+          <w:szCs w:val="18"/>
+        </w:rPr>
+        <w:t xml:space="preserve"> = "marriage";</w:t>
+      </w:r>
+    </w:p>
+    <w:p>
+      <w:pPr>
+        <w:pStyle w:val="Style4"/>
+        <w:rPr>
+          <w:sz w:val="18"/>
+          <w:szCs w:val="18"/>
+        </w:rPr>
+      </w:pPr>
     </w:p>
     <w:p>
       <w:pPr>
@@ -13351,7 +12942,19 @@
         <w:rPr>
           <w:rFonts w:ascii="Cambria" w:hAnsi="Cambria"/>
         </w:rPr>
-        <w:t>The query above shows all people who are married to someone who has been convicted for a crime (people “married to a real-life villain”). To get this information from the database we need to use the relationship-related tables (</w:t>
+        <w:t>The query above shows all people who are</w:t>
+      </w:r>
+      <w:r>
+        <w:rPr>
+          <w:rFonts w:ascii="Cambria" w:hAnsi="Cambria"/>
+        </w:rPr>
+        <w:t xml:space="preserve"> or have been</w:t>
+      </w:r>
+      <w:r>
+        <w:rPr>
+          <w:rFonts w:ascii="Cambria" w:hAnsi="Cambria"/>
+        </w:rPr>
+        <w:t xml:space="preserve"> married to someone who has been convicted for a crime (people “married to a real-life villain”). To get this information from the database we need to use the relationship-related tables (</w:t>
       </w:r>
       <w:proofErr w:type="spellStart"/>
       <w:r>
@@ -13383,7 +12986,14 @@
         <w:rPr>
           <w:rFonts w:ascii="Cambria" w:hAnsi="Cambria"/>
         </w:rPr>
-        <w:t xml:space="preserve"> tables), the event-related tables (</w:t>
+        <w:t xml:space="preserve"> tables), the event-related tables </w:t>
+      </w:r>
+      <w:r>
+        <w:rPr>
+          <w:rFonts w:ascii="Cambria" w:hAnsi="Cambria"/>
+        </w:rPr>
+        <w:lastRenderedPageBreak/>
+        <w:t>(</w:t>
       </w:r>
       <w:proofErr w:type="spellStart"/>
       <w:r>
@@ -13615,28 +13225,13 @@
         <w:rPr>
           <w:rFonts w:ascii="Cambria" w:hAnsi="Cambria"/>
         </w:rPr>
-        <w:t xml:space="preserve">, a UNION is used </w:t>
-      </w:r>
-      <w:r>
-        <w:rPr>
-          <w:rFonts w:ascii="Cambria" w:hAnsi="Cambria"/>
-        </w:rPr>
-        <w:lastRenderedPageBreak/>
-        <w:t>to get both set of results.</w:t>
-      </w:r>
-    </w:p>
-    <w:p>
-      <w:bookmarkStart w:id="94" w:name="_Toc101268517"/>
-      <w:bookmarkStart w:id="95" w:name="_Toc101269264"/>
-    </w:p>
-    <w:p/>
-    <w:p/>
-    <w:p/>
-    <w:p/>
-    <w:p/>
-    <w:p/>
-    <w:p/>
-    <w:p/>
+        <w:t>, a UNION is used to get both set of results.</w:t>
+      </w:r>
+    </w:p>
+    <w:p>
+      <w:bookmarkStart w:id="93" w:name="_Toc101268517"/>
+      <w:bookmarkStart w:id="94" w:name="_Toc101269264"/>
+    </w:p>
     <w:p>
       <w:pPr>
         <w:pStyle w:val="Heading2"/>
@@ -13650,8 +13245,8 @@
         </w:rPr>
         <w:t>Query 3: Most popular crime by studio</w:t>
       </w:r>
+      <w:bookmarkEnd w:id="93"/>
       <w:bookmarkEnd w:id="94"/>
-      <w:bookmarkEnd w:id="95"/>
     </w:p>
     <w:p>
       <w:pPr>
@@ -13689,7 +13284,7 @@
                     <pic:cNvPicPr/>
                   </pic:nvPicPr>
                   <pic:blipFill>
-                    <a:blip r:embed="rId64"/>
+                    <a:blip r:embed="rId53"/>
                     <a:stretch>
                       <a:fillRect/>
                     </a:stretch>
@@ -13718,8 +13313,8 @@
           <w:rFonts w:ascii="Cambria" w:hAnsi="Cambria"/>
         </w:rPr>
       </w:pPr>
-      <w:bookmarkStart w:id="96" w:name="_Toc100928014"/>
-      <w:bookmarkStart w:id="97" w:name="_Toc101268641"/>
+      <w:bookmarkStart w:id="95" w:name="_Toc100928014"/>
+      <w:bookmarkStart w:id="96" w:name="_Toc101268641"/>
       <w:r>
         <w:rPr>
           <w:rFonts w:ascii="Cambria" w:hAnsi="Cambria"/>
@@ -13749,7 +13344,7 @@
           <w:rFonts w:ascii="Cambria" w:hAnsi="Cambria"/>
           <w:noProof/>
         </w:rPr>
-        <w:t>20</w:t>
+        <w:t>21</w:t>
       </w:r>
       <w:r>
         <w:rPr>
@@ -13764,14 +13359,14 @@
         </w:rPr>
         <w:t>: Most popular crime by studio</w:t>
       </w:r>
+      <w:bookmarkEnd w:id="95"/>
       <w:bookmarkEnd w:id="96"/>
-      <w:bookmarkEnd w:id="97"/>
     </w:p>
     <w:p>
       <w:pPr>
         <w:pStyle w:val="Style4"/>
       </w:pPr>
-      <w:hyperlink r:id="rId65" w:tgtFrame="mysql_doc" w:history="1">
+      <w:hyperlink r:id="rId54" w:tgtFrame="mysql_doc" w:history="1">
         <w:r>
           <w:rPr>
             <w:rStyle w:val="Hyperlink"/>
@@ -13782,7 +13377,7 @@
       <w:r>
         <w:t xml:space="preserve"> </w:t>
       </w:r>
-      <w:hyperlink r:id="rId66" w:tgtFrame="mysql_doc" w:history="1">
+      <w:hyperlink r:id="rId55" w:tgtFrame="mysql_doc" w:history="1">
         <w:r>
           <w:rPr>
             <w:rStyle w:val="Hyperlink"/>
@@ -13793,7 +13388,7 @@
       <w:r>
         <w:t xml:space="preserve"> </w:t>
       </w:r>
-      <w:hyperlink r:id="rId67" w:anchor="function_if" w:tgtFrame="mysql_doc" w:history="1">
+      <w:hyperlink r:id="rId56" w:anchor="function_if" w:tgtFrame="mysql_doc" w:history="1">
         <w:r>
           <w:rPr>
             <w:rStyle w:val="Hyperlink"/>
@@ -13837,7 +13432,7 @@
       <w:pPr>
         <w:pStyle w:val="Style4"/>
       </w:pPr>
-      <w:hyperlink r:id="rId68" w:tgtFrame="mysql_doc" w:history="1">
+      <w:hyperlink r:id="rId57" w:tgtFrame="mysql_doc" w:history="1">
         <w:r>
           <w:rPr>
             <w:rStyle w:val="Hyperlink"/>
@@ -13848,7 +13443,7 @@
       <w:r>
         <w:t xml:space="preserve"> </w:t>
       </w:r>
-      <w:hyperlink r:id="rId69" w:tgtFrame="mysql_doc" w:history="1">
+      <w:hyperlink r:id="rId58" w:tgtFrame="mysql_doc" w:history="1">
         <w:r>
           <w:rPr>
             <w:rStyle w:val="Hyperlink"/>
@@ -13887,7 +13482,7 @@
         </w:rPr>
         <w:t>(</w:t>
       </w:r>
-      <w:hyperlink r:id="rId70" w:tgtFrame="mysql_doc" w:history="1">
+      <w:hyperlink r:id="rId59" w:tgtFrame="mysql_doc" w:history="1">
         <w:r>
           <w:rPr>
             <w:rStyle w:val="Hyperlink"/>
@@ -13938,7 +13533,7 @@
       <w:r>
         <w:t xml:space="preserve"> </w:t>
       </w:r>
-      <w:hyperlink r:id="rId71" w:anchor="function_count" w:tgtFrame="mysql_doc" w:history="1">
+      <w:hyperlink r:id="rId60" w:anchor="function_count" w:tgtFrame="mysql_doc" w:history="1">
         <w:r>
           <w:rPr>
             <w:rStyle w:val="Hyperlink"/>
@@ -14115,7 +13710,7 @@
       <w:pPr>
         <w:pStyle w:val="Style4"/>
       </w:pPr>
-      <w:hyperlink r:id="rId72" w:anchor="operator_and" w:tgtFrame="mysql_doc" w:history="1">
+      <w:hyperlink r:id="rId61" w:anchor="operator_and" w:tgtFrame="mysql_doc" w:history="1">
         <w:r>
           <w:rPr>
             <w:rStyle w:val="Hyperlink"/>
@@ -14168,7 +13763,7 @@
       <w:pPr>
         <w:pStyle w:val="Style4"/>
       </w:pPr>
-      <w:hyperlink r:id="rId73" w:anchor="operator_and" w:tgtFrame="mysql_doc" w:history="1">
+      <w:hyperlink r:id="rId62" w:anchor="operator_and" w:tgtFrame="mysql_doc" w:history="1">
         <w:r>
           <w:rPr>
             <w:rStyle w:val="Hyperlink"/>
@@ -14221,7 +13816,7 @@
       <w:pPr>
         <w:pStyle w:val="Style4"/>
       </w:pPr>
-      <w:hyperlink r:id="rId74" w:anchor="operator_and" w:tgtFrame="mysql_doc" w:history="1">
+      <w:hyperlink r:id="rId63" w:anchor="operator_and" w:tgtFrame="mysql_doc" w:history="1">
         <w:r>
           <w:rPr>
             <w:rStyle w:val="Hyperlink"/>
@@ -14274,7 +13869,7 @@
       <w:pPr>
         <w:pStyle w:val="Style4"/>
       </w:pPr>
-      <w:hyperlink r:id="rId75" w:anchor="operator_and" w:tgtFrame="mysql_doc" w:history="1">
+      <w:hyperlink r:id="rId64" w:anchor="operator_and" w:tgtFrame="mysql_doc" w:history="1">
         <w:r>
           <w:rPr>
             <w:rStyle w:val="Hyperlink"/>
@@ -14440,7 +14035,7 @@
       <w:pPr>
         <w:pStyle w:val="Style4"/>
       </w:pPr>
-      <w:hyperlink r:id="rId76" w:tgtFrame="mysql_doc" w:history="1">
+      <w:hyperlink r:id="rId65" w:tgtFrame="mysql_doc" w:history="1">
         <w:r>
           <w:rPr>
             <w:rStyle w:val="Hyperlink"/>
@@ -14518,7 +14113,7 @@
         </w:rPr>
         <w:t>(</w:t>
       </w:r>
-      <w:hyperlink r:id="rId77" w:tgtFrame="mysql_doc" w:history="1">
+      <w:hyperlink r:id="rId66" w:tgtFrame="mysql_doc" w:history="1">
         <w:r>
           <w:rPr>
             <w:rStyle w:val="Hyperlink"/>
@@ -14546,7 +14141,7 @@
       <w:r>
         <w:t xml:space="preserve"> </w:t>
       </w:r>
-      <w:hyperlink r:id="rId78" w:anchor="function_max" w:tgtFrame="mysql_doc" w:history="1">
+      <w:hyperlink r:id="rId67" w:anchor="function_max" w:tgtFrame="mysql_doc" w:history="1">
         <w:r>
           <w:rPr>
             <w:rStyle w:val="Hyperlink"/>
@@ -14722,7 +14317,7 @@
           <w:lang w:val="fr-FR"/>
         </w:rPr>
       </w:pPr>
-      <w:hyperlink r:id="rId79" w:anchor="operator_and" w:tgtFrame="mysql_doc" w:history="1">
+      <w:hyperlink r:id="rId68" w:anchor="operator_and" w:tgtFrame="mysql_doc" w:history="1">
         <w:r>
           <w:rPr>
             <w:rStyle w:val="Hyperlink"/>
@@ -14811,7 +14406,7 @@
       <w:pPr>
         <w:pStyle w:val="Style4"/>
       </w:pPr>
-      <w:hyperlink r:id="rId80" w:tgtFrame="mysql_doc" w:history="1">
+      <w:hyperlink r:id="rId69" w:tgtFrame="mysql_doc" w:history="1">
         <w:r>
           <w:rPr>
             <w:rStyle w:val="Hyperlink"/>
@@ -14822,7 +14417,7 @@
       <w:r>
         <w:t xml:space="preserve"> </w:t>
       </w:r>
-      <w:hyperlink r:id="rId81" w:tgtFrame="mysql_doc" w:history="1">
+      <w:hyperlink r:id="rId70" w:tgtFrame="mysql_doc" w:history="1">
         <w:r>
           <w:rPr>
             <w:rStyle w:val="Hyperlink"/>
@@ -15000,7 +14595,7 @@
                     <pic:cNvPicPr/>
                   </pic:nvPicPr>
                   <pic:blipFill>
-                    <a:blip r:embed="rId82"/>
+                    <a:blip r:embed="rId71"/>
                     <a:stretch>
                       <a:fillRect/>
                     </a:stretch>
@@ -15029,8 +14624,8 @@
           <w:rFonts w:ascii="Cambria" w:hAnsi="Cambria"/>
         </w:rPr>
       </w:pPr>
-      <w:bookmarkStart w:id="98" w:name="_Toc100928015"/>
-      <w:bookmarkStart w:id="99" w:name="_Toc101268642"/>
+      <w:bookmarkStart w:id="97" w:name="_Toc100928015"/>
+      <w:bookmarkStart w:id="98" w:name="_Toc101268642"/>
       <w:r>
         <w:rPr>
           <w:rFonts w:ascii="Cambria" w:hAnsi="Cambria"/>
@@ -15060,7 +14655,7 @@
           <w:rFonts w:ascii="Cambria" w:hAnsi="Cambria"/>
           <w:noProof/>
         </w:rPr>
-        <w:t>21</w:t>
+        <w:t>22</w:t>
       </w:r>
       <w:r>
         <w:rPr>
@@ -15082,8 +14677,8 @@
         </w:rPr>
         <w:t>tempview</w:t>
       </w:r>
+      <w:bookmarkEnd w:id="97"/>
       <w:bookmarkEnd w:id="98"/>
-      <w:bookmarkEnd w:id="99"/>
       <w:proofErr w:type="spellEnd"/>
     </w:p>
     <w:p>
@@ -15183,6 +14778,7 @@
           <w:i/>
           <w:iCs/>
         </w:rPr>
+        <w:lastRenderedPageBreak/>
         <w:t>nb</w:t>
       </w:r>
       <w:proofErr w:type="spellEnd"/>
@@ -15239,6 +14835,150 @@
     </w:p>
     <w:p>
       <w:pPr>
+        <w:spacing w:line="360" w:lineRule="auto"/>
+        <w:rPr>
+          <w:rFonts w:ascii="Cambria" w:hAnsi="Cambria"/>
+        </w:rPr>
+      </w:pPr>
+    </w:p>
+    <w:p>
+      <w:pPr>
+        <w:spacing w:line="360" w:lineRule="auto"/>
+        <w:rPr>
+          <w:rFonts w:ascii="Cambria" w:hAnsi="Cambria"/>
+        </w:rPr>
+      </w:pPr>
+    </w:p>
+    <w:p>
+      <w:pPr>
+        <w:spacing w:line="360" w:lineRule="auto"/>
+        <w:rPr>
+          <w:rFonts w:ascii="Cambria" w:hAnsi="Cambria"/>
+        </w:rPr>
+      </w:pPr>
+    </w:p>
+    <w:p>
+      <w:pPr>
+        <w:spacing w:line="360" w:lineRule="auto"/>
+        <w:rPr>
+          <w:rFonts w:ascii="Cambria" w:hAnsi="Cambria"/>
+        </w:rPr>
+      </w:pPr>
+    </w:p>
+    <w:p>
+      <w:pPr>
+        <w:spacing w:line="360" w:lineRule="auto"/>
+        <w:rPr>
+          <w:rFonts w:ascii="Cambria" w:hAnsi="Cambria"/>
+        </w:rPr>
+      </w:pPr>
+    </w:p>
+    <w:p>
+      <w:pPr>
+        <w:spacing w:line="360" w:lineRule="auto"/>
+        <w:rPr>
+          <w:rFonts w:ascii="Cambria" w:hAnsi="Cambria"/>
+        </w:rPr>
+      </w:pPr>
+    </w:p>
+    <w:p>
+      <w:pPr>
+        <w:spacing w:line="360" w:lineRule="auto"/>
+        <w:rPr>
+          <w:rFonts w:ascii="Cambria" w:hAnsi="Cambria"/>
+        </w:rPr>
+      </w:pPr>
+    </w:p>
+    <w:p>
+      <w:pPr>
+        <w:spacing w:line="360" w:lineRule="auto"/>
+        <w:rPr>
+          <w:rFonts w:ascii="Cambria" w:hAnsi="Cambria"/>
+        </w:rPr>
+      </w:pPr>
+    </w:p>
+    <w:p>
+      <w:pPr>
+        <w:spacing w:line="360" w:lineRule="auto"/>
+        <w:rPr>
+          <w:rFonts w:ascii="Cambria" w:hAnsi="Cambria"/>
+        </w:rPr>
+      </w:pPr>
+    </w:p>
+    <w:p>
+      <w:pPr>
+        <w:spacing w:line="360" w:lineRule="auto"/>
+        <w:rPr>
+          <w:rFonts w:ascii="Cambria" w:hAnsi="Cambria"/>
+        </w:rPr>
+      </w:pPr>
+    </w:p>
+    <w:p>
+      <w:pPr>
+        <w:spacing w:line="360" w:lineRule="auto"/>
+        <w:rPr>
+          <w:rFonts w:ascii="Cambria" w:hAnsi="Cambria"/>
+        </w:rPr>
+      </w:pPr>
+    </w:p>
+    <w:p>
+      <w:pPr>
+        <w:spacing w:line="360" w:lineRule="auto"/>
+        <w:rPr>
+          <w:rFonts w:ascii="Cambria" w:hAnsi="Cambria"/>
+        </w:rPr>
+      </w:pPr>
+    </w:p>
+    <w:p>
+      <w:pPr>
+        <w:spacing w:line="360" w:lineRule="auto"/>
+        <w:rPr>
+          <w:rFonts w:ascii="Cambria" w:hAnsi="Cambria"/>
+        </w:rPr>
+      </w:pPr>
+    </w:p>
+    <w:p>
+      <w:pPr>
+        <w:spacing w:line="360" w:lineRule="auto"/>
+        <w:rPr>
+          <w:rFonts w:ascii="Cambria" w:hAnsi="Cambria"/>
+        </w:rPr>
+      </w:pPr>
+    </w:p>
+    <w:p>
+      <w:pPr>
+        <w:spacing w:line="360" w:lineRule="auto"/>
+        <w:rPr>
+          <w:rFonts w:ascii="Cambria" w:hAnsi="Cambria"/>
+        </w:rPr>
+      </w:pPr>
+    </w:p>
+    <w:p>
+      <w:pPr>
+        <w:spacing w:line="360" w:lineRule="auto"/>
+        <w:rPr>
+          <w:rFonts w:ascii="Cambria" w:hAnsi="Cambria"/>
+        </w:rPr>
+      </w:pPr>
+    </w:p>
+    <w:p>
+      <w:pPr>
+        <w:spacing w:line="360" w:lineRule="auto"/>
+        <w:rPr>
+          <w:rFonts w:ascii="Cambria" w:hAnsi="Cambria"/>
+        </w:rPr>
+      </w:pPr>
+    </w:p>
+    <w:p>
+      <w:pPr>
+        <w:spacing w:line="360" w:lineRule="auto"/>
+        <w:rPr>
+          <w:rFonts w:ascii="Cambria" w:hAnsi="Cambria"/>
+        </w:rPr>
+      </w:pPr>
+    </w:p>
+    <w:p>
+      <w:pPr>
         <w:rPr>
           <w:rFonts w:ascii="Cambria" w:hAnsi="Cambria"/>
         </w:rPr>
@@ -15307,25 +15047,26 @@
           <w:rFonts w:ascii="Cambria" w:hAnsi="Cambria"/>
         </w:rPr>
       </w:pPr>
-      <w:bookmarkStart w:id="100" w:name="_Toc101268518"/>
-      <w:bookmarkStart w:id="101" w:name="_Toc101269265"/>
-      <w:commentRangeStart w:id="102"/>
-      <w:r>
-        <w:rPr>
-          <w:rFonts w:ascii="Cambria" w:hAnsi="Cambria"/>
-        </w:rPr>
+      <w:bookmarkStart w:id="99" w:name="_Toc101268518"/>
+      <w:bookmarkStart w:id="100" w:name="_Toc101269265"/>
+      <w:commentRangeStart w:id="101"/>
+      <w:r>
+        <w:rPr>
+          <w:rFonts w:ascii="Cambria" w:hAnsi="Cambria"/>
+        </w:rPr>
+        <w:lastRenderedPageBreak/>
         <w:t>7. Conclusions</w:t>
       </w:r>
-      <w:commentRangeEnd w:id="102"/>
+      <w:commentRangeEnd w:id="101"/>
       <w:r>
         <w:rPr>
           <w:rStyle w:val="CommentReference"/>
           <w:rFonts w:ascii="Cambria" w:hAnsi="Cambria"/>
         </w:rPr>
-        <w:commentReference w:id="102"/>
-      </w:r>
+        <w:commentReference w:id="101"/>
+      </w:r>
+      <w:bookmarkEnd w:id="99"/>
       <w:bookmarkEnd w:id="100"/>
-      <w:bookmarkEnd w:id="101"/>
     </w:p>
     <w:p>
       <w:pPr>
@@ -15463,14 +15204,14 @@
         <w:rPr>
           <w:rFonts w:ascii="Cambria" w:hAnsi="Cambria"/>
         </w:rPr>
-        <w:t xml:space="preserve"> sentenced to life, they </w:t>
+        <w:t xml:space="preserve"> sentenced to life, they should be able to do so. The purpose of the application is not to not provide certain content based on ethic, but to allow users to judge whether they want to watch content on that basis, in addition to the more usual criteria (actors, directors, </w:t>
       </w:r>
       <w:r>
         <w:rPr>
           <w:rFonts w:ascii="Cambria" w:hAnsi="Cambria"/>
         </w:rPr>
         <w:lastRenderedPageBreak/>
-        <w:t>should be able to do so. The purpose of the application is not to not provide certain content based on ethic, but to allow users to judge whether they want to watch content on that basis, in addition to the more usual criteria (actors, directors, awards etc...)</w:t>
+        <w:t>awards etc...)</w:t>
       </w:r>
       <w:r>
         <w:rPr>
@@ -15664,65 +15405,94 @@
         <w:rPr>
           <w:rFonts w:ascii="Cambria" w:hAnsi="Cambria"/>
         </w:rPr>
-        <w:t xml:space="preserve"> informing users about the ethical aspect, only needs to be deepened. However, the current database would already allow the expansion of this project without having to </w:t>
-      </w:r>
+        <w:t xml:space="preserve"> informing users about the ethical aspect, only needs to be deepened. However, the current database would already allow the expansion of this project without having to change the design.</w:t>
+      </w:r>
+    </w:p>
+    <w:p>
+      <w:pPr>
+        <w:pStyle w:val="Style1"/>
+        <w:rPr>
+          <w:rFonts w:ascii="Cambria" w:hAnsi="Cambria"/>
+        </w:rPr>
+      </w:pPr>
+    </w:p>
+    <w:p>
+      <w:pPr>
+        <w:pStyle w:val="Style1"/>
+        <w:rPr>
+          <w:rFonts w:ascii="Cambria" w:hAnsi="Cambria"/>
+        </w:rPr>
+      </w:pPr>
+    </w:p>
+    <w:p>
+      <w:pPr>
+        <w:pStyle w:val="Style1"/>
+        <w:rPr>
+          <w:rFonts w:ascii="Cambria" w:hAnsi="Cambria"/>
+        </w:rPr>
+      </w:pPr>
+    </w:p>
+    <w:p>
+      <w:pPr>
+        <w:pStyle w:val="Style1"/>
+        <w:rPr>
+          <w:rFonts w:ascii="Cambria" w:hAnsi="Cambria"/>
+        </w:rPr>
+      </w:pPr>
+    </w:p>
+    <w:p>
+      <w:pPr>
+        <w:pStyle w:val="Style1"/>
+        <w:rPr>
+          <w:rFonts w:ascii="Cambria" w:hAnsi="Cambria"/>
+        </w:rPr>
+      </w:pPr>
+    </w:p>
+    <w:p>
+      <w:pPr>
+        <w:pStyle w:val="Style1"/>
+        <w:rPr>
+          <w:rFonts w:ascii="Cambria" w:hAnsi="Cambria"/>
+        </w:rPr>
+      </w:pPr>
+    </w:p>
+    <w:p/>
+    <w:p>
+      <w:pPr>
+        <w:pStyle w:val="Heading1"/>
+        <w:rPr>
+          <w:rFonts w:ascii="Cambria" w:hAnsi="Cambria"/>
+        </w:rPr>
+      </w:pPr>
+      <w:bookmarkStart w:id="102" w:name="_Toc101268519"/>
+      <w:bookmarkStart w:id="103" w:name="_Toc101269266"/>
+      <w:commentRangeStart w:id="104"/>
       <w:r>
         <w:rPr>
           <w:rFonts w:ascii="Cambria" w:hAnsi="Cambria"/>
         </w:rPr>
         <w:lastRenderedPageBreak/>
-        <w:t>change the design.</w:t>
-      </w:r>
-    </w:p>
-    <w:p>
-      <w:pPr>
-        <w:pStyle w:val="Style1"/>
-        <w:rPr>
-          <w:rFonts w:ascii="Cambria" w:hAnsi="Cambria"/>
-        </w:rPr>
-      </w:pPr>
-    </w:p>
-    <w:p>
-      <w:pPr>
-        <w:pStyle w:val="Style1"/>
-        <w:rPr>
-          <w:rFonts w:ascii="Cambria" w:hAnsi="Cambria"/>
-        </w:rPr>
-      </w:pPr>
-    </w:p>
-    <w:p>
-      <w:pPr>
-        <w:pStyle w:val="Style1"/>
-        <w:rPr>
-          <w:rFonts w:ascii="Cambria" w:hAnsi="Cambria"/>
-        </w:rPr>
-      </w:pPr>
-    </w:p>
-    <w:p>
-      <w:pPr>
-        <w:pStyle w:val="Style1"/>
-        <w:rPr>
-          <w:rFonts w:ascii="Cambria" w:hAnsi="Cambria"/>
-        </w:rPr>
-      </w:pPr>
-    </w:p>
-    <w:p>
-      <w:pPr>
-        <w:pStyle w:val="Style1"/>
-        <w:rPr>
-          <w:rFonts w:ascii="Cambria" w:hAnsi="Cambria"/>
-        </w:rPr>
-      </w:pPr>
-    </w:p>
-    <w:p>
-      <w:pPr>
-        <w:pStyle w:val="Style1"/>
-        <w:rPr>
-          <w:rFonts w:ascii="Cambria" w:hAnsi="Cambria"/>
-        </w:rPr>
-      </w:pPr>
-    </w:p>
-    <w:p/>
+        <w:t>Acknowledgements</w:t>
+      </w:r>
+      <w:commentRangeEnd w:id="104"/>
+      <w:r>
+        <w:rPr>
+          <w:rStyle w:val="CommentReference"/>
+          <w:rFonts w:ascii="Cambria" w:hAnsi="Cambria"/>
+        </w:rPr>
+        <w:commentReference w:id="104"/>
+      </w:r>
+      <w:bookmarkEnd w:id="102"/>
+      <w:bookmarkEnd w:id="103"/>
+    </w:p>
+    <w:p>
+      <w:pPr>
+        <w:spacing w:before="120" w:line="360" w:lineRule="auto"/>
+        <w:rPr>
+          <w:rFonts w:ascii="Cambria" w:hAnsi="Cambria"/>
+        </w:rPr>
+      </w:pPr>
+    </w:p>
     <w:p>
       <w:pPr>
         <w:pStyle w:val="Heading1"/>
@@ -15730,68 +15500,33 @@
           <w:rFonts w:ascii="Cambria" w:hAnsi="Cambria"/>
         </w:rPr>
       </w:pPr>
-      <w:bookmarkStart w:id="103" w:name="_Toc101268519"/>
-      <w:bookmarkStart w:id="104" w:name="_Toc101269266"/>
-      <w:commentRangeStart w:id="105"/>
-      <w:r>
-        <w:rPr>
-          <w:rFonts w:ascii="Cambria" w:hAnsi="Cambria"/>
-        </w:rPr>
-        <w:t>Acknowledgements</w:t>
-      </w:r>
-      <w:commentRangeEnd w:id="105"/>
+      <w:bookmarkStart w:id="105" w:name="_Toc101268520"/>
+      <w:bookmarkStart w:id="106" w:name="_Toc101269267"/>
+      <w:commentRangeStart w:id="107"/>
+      <w:r>
+        <w:rPr>
+          <w:rFonts w:ascii="Cambria" w:hAnsi="Cambria"/>
+        </w:rPr>
+        <w:t>References</w:t>
+      </w:r>
+      <w:commentRangeEnd w:id="107"/>
       <w:r>
         <w:rPr>
           <w:rStyle w:val="CommentReference"/>
           <w:rFonts w:ascii="Cambria" w:hAnsi="Cambria"/>
         </w:rPr>
-        <w:commentReference w:id="105"/>
-      </w:r>
-      <w:bookmarkEnd w:id="103"/>
-      <w:bookmarkEnd w:id="104"/>
-    </w:p>
-    <w:p>
-      <w:pPr>
-        <w:spacing w:before="120" w:line="360" w:lineRule="auto"/>
-        <w:rPr>
-          <w:rFonts w:ascii="Cambria" w:hAnsi="Cambria"/>
-        </w:rPr>
-      </w:pPr>
-    </w:p>
-    <w:p>
-      <w:pPr>
-        <w:pStyle w:val="Heading1"/>
-        <w:rPr>
-          <w:rFonts w:ascii="Cambria" w:hAnsi="Cambria"/>
-        </w:rPr>
-      </w:pPr>
-      <w:bookmarkStart w:id="106" w:name="_Toc101268520"/>
-      <w:bookmarkStart w:id="107" w:name="_Toc101269267"/>
-      <w:commentRangeStart w:id="108"/>
-      <w:r>
-        <w:rPr>
-          <w:rFonts w:ascii="Cambria" w:hAnsi="Cambria"/>
-        </w:rPr>
-        <w:t>References</w:t>
-      </w:r>
-      <w:commentRangeEnd w:id="108"/>
-      <w:r>
-        <w:rPr>
-          <w:rStyle w:val="CommentReference"/>
-          <w:rFonts w:ascii="Cambria" w:hAnsi="Cambria"/>
-        </w:rPr>
-        <w:commentReference w:id="108"/>
-      </w:r>
+        <w:commentReference w:id="107"/>
+      </w:r>
+      <w:bookmarkEnd w:id="105"/>
       <w:bookmarkEnd w:id="106"/>
-      <w:bookmarkEnd w:id="107"/>
-    </w:p>
-    <w:p>
-      <w:pPr>
-        <w:rPr>
-          <w:rFonts w:ascii="Cambria" w:hAnsi="Cambria"/>
-        </w:rPr>
-      </w:pPr>
-      <w:hyperlink r:id="rId83" w:history="1">
+    </w:p>
+    <w:p>
+      <w:pPr>
+        <w:rPr>
+          <w:rFonts w:ascii="Cambria" w:hAnsi="Cambria"/>
+        </w:rPr>
+      </w:pPr>
+      <w:hyperlink r:id="rId72" w:history="1">
         <w:r>
           <w:rPr>
             <w:rStyle w:val="Hyperlink"/>
@@ -15814,7 +15549,7 @@
           <w:rFonts w:ascii="Cambria" w:hAnsi="Cambria"/>
         </w:rPr>
       </w:pPr>
-      <w:hyperlink r:id="rId84" w:history="1">
+      <w:hyperlink r:id="rId73" w:history="1">
         <w:r>
           <w:rPr>
             <w:rStyle w:val="Hyperlink"/>
@@ -15837,7 +15572,7 @@
           <w:rFonts w:ascii="Cambria" w:hAnsi="Cambria"/>
         </w:rPr>
       </w:pPr>
-      <w:hyperlink r:id="rId85" w:history="1">
+      <w:hyperlink r:id="rId74" w:history="1">
         <w:r>
           <w:rPr>
             <w:rStyle w:val="Hyperlink"/>
@@ -15860,7 +15595,7 @@
           <w:rFonts w:ascii="Cambria" w:hAnsi="Cambria"/>
         </w:rPr>
       </w:pPr>
-      <w:hyperlink r:id="rId86" w:history="1">
+      <w:hyperlink r:id="rId75" w:history="1">
         <w:r>
           <w:rPr>
             <w:rStyle w:val="Hyperlink"/>
@@ -15883,7 +15618,7 @@
           <w:rFonts w:ascii="Cambria" w:hAnsi="Cambria"/>
         </w:rPr>
       </w:pPr>
-      <w:hyperlink r:id="rId87" w:history="1">
+      <w:hyperlink r:id="rId76" w:history="1">
         <w:r>
           <w:rPr>
             <w:rStyle w:val="Hyperlink"/>
@@ -15906,7 +15641,7 @@
           <w:rFonts w:ascii="Cambria" w:hAnsi="Cambria"/>
         </w:rPr>
       </w:pPr>
-      <w:hyperlink r:id="rId88" w:history="1">
+      <w:hyperlink r:id="rId77" w:history="1">
         <w:r>
           <w:rPr>
             <w:rStyle w:val="Hyperlink"/>
@@ -15944,7 +15679,7 @@
       </w:pPr>
     </w:p>
     <w:sectPr>
-      <w:footerReference w:type="default" r:id="rId89"/>
+      <w:footerReference w:type="default" r:id="rId78"/>
       <w:type w:val="continuous"/>
       <w:pgSz w:w="11900" w:h="16840"/>
       <w:pgMar w:top="1440" w:right="1800" w:bottom="1440" w:left="1800" w:header="708" w:footer="708" w:gutter="0"/>
@@ -16124,7 +15859,7 @@
       </w:r>
     </w:p>
   </w:comment>
-  <w:comment w:id="63" w:author="Nicolas Di Costanzo" w:date="2022-04-03T09:35:00Z" w:initials="NDC">
+  <w:comment w:id="62" w:author="Nicolas Di Costanzo" w:date="2022-04-03T09:35:00Z" w:initials="NDC">
     <w:p>
       <w:pPr>
         <w:pStyle w:val="CommentText"/>
@@ -16140,7 +15875,7 @@
       </w:r>
     </w:p>
   </w:comment>
-  <w:comment w:id="82" w:author="Nicolas Di Costanzo" w:date="2022-04-03T09:36:00Z" w:initials="NDC">
+  <w:comment w:id="81" w:author="Nicolas Di Costanzo" w:date="2022-04-03T09:36:00Z" w:initials="NDC">
     <w:p>
       <w:pPr>
         <w:pStyle w:val="CommentText"/>
@@ -16156,7 +15891,7 @@
       </w:r>
     </w:p>
   </w:comment>
-  <w:comment w:id="85" w:author="Nicolas Di Costanzo" w:date="2022-04-03T09:36:00Z" w:initials="NDC">
+  <w:comment w:id="84" w:author="Nicolas Di Costanzo" w:date="2022-04-03T09:36:00Z" w:initials="NDC">
     <w:p>
       <w:pPr>
         <w:pStyle w:val="CommentText"/>
@@ -16180,7 +15915,7 @@
       </w:r>
     </w:p>
   </w:comment>
-  <w:comment w:id="102" w:author="Nicolas Di Costanzo" w:date="2022-04-03T09:36:00Z" w:initials="NDC">
+  <w:comment w:id="101" w:author="Nicolas Di Costanzo" w:date="2022-04-03T09:36:00Z" w:initials="NDC">
     <w:p>
       <w:pPr>
         <w:pStyle w:val="CommentText"/>
@@ -16196,7 +15931,7 @@
       </w:r>
     </w:p>
   </w:comment>
-  <w:comment w:id="105" w:author="Nicolas Di Costanzo" w:date="2022-04-03T09:36:00Z" w:initials="NDC">
+  <w:comment w:id="104" w:author="Nicolas Di Costanzo" w:date="2022-04-03T09:36:00Z" w:initials="NDC">
     <w:p>
       <w:pPr>
         <w:pStyle w:val="CommentText"/>
@@ -16212,7 +15947,7 @@
       </w:r>
     </w:p>
   </w:comment>
-  <w:comment w:id="108" w:author="Nicolas Di Costanzo" w:date="2022-04-03T09:36:00Z" w:initials="NDC">
+  <w:comment w:id="107" w:author="Nicolas Di Costanzo" w:date="2022-04-03T09:36:00Z" w:initials="NDC">
     <w:p>
       <w:pPr>
         <w:pStyle w:val="CommentText"/>

</xml_diff>